<commit_message>
Module 1 - Database Basics Done notes
</commit_message>
<xml_diff>
--- a/Power Point Notes Database/Database modeling notes.docx
+++ b/Power Point Notes Database/Database modeling notes.docx
@@ -1296,6 +1296,7 @@
       </w:pPr>
       <w:r>
         <w:rPr>
+          <w:noProof/>
           <w:sz w:val="24"/>
           <w:szCs w:val="24"/>
           <w:lang w:val="nb-NO"/>
@@ -1462,6 +1463,7 @@
       </w:pPr>
       <w:r>
         <w:rPr>
+          <w:noProof/>
           <w:sz w:val="24"/>
           <w:szCs w:val="24"/>
           <w:lang w:val="nb-NO"/>
@@ -1910,6 +1912,3247 @@
     </w:p>
     <w:p>
       <w:pPr>
+        <w:jc w:val="center"/>
+        <w:rPr>
+          <w:b/>
+          <w:bCs/>
+          <w:sz w:val="24"/>
+          <w:szCs w:val="24"/>
+        </w:rPr>
+      </w:pPr>
+      <w:r>
+        <w:rPr>
+          <w:b/>
+          <w:bCs/>
+          <w:sz w:val="24"/>
+          <w:szCs w:val="24"/>
+        </w:rPr>
+        <w:t>Data modeling and Database Application</w:t>
+      </w:r>
+    </w:p>
+    <w:p>
+      <w:pPr>
+        <w:rPr>
+          <w:sz w:val="24"/>
+          <w:szCs w:val="24"/>
+        </w:rPr>
+      </w:pPr>
+      <w:r>
+        <w:rPr>
+          <w:sz w:val="24"/>
+          <w:szCs w:val="24"/>
+        </w:rPr>
+        <w:t>Database is…</w:t>
+      </w:r>
+    </w:p>
+    <w:p>
+      <w:pPr>
+        <w:pStyle w:val="Listeavsnitt"/>
+        <w:numPr>
+          <w:ilvl w:val="0"/>
+          <w:numId w:val="1"/>
+        </w:numPr>
+        <w:rPr>
+          <w:sz w:val="24"/>
+          <w:szCs w:val="24"/>
+        </w:rPr>
+      </w:pPr>
+      <w:r>
+        <w:rPr>
+          <w:sz w:val="24"/>
+          <w:szCs w:val="24"/>
+        </w:rPr>
+        <w:t>From 1960s</w:t>
+      </w:r>
+    </w:p>
+    <w:p>
+      <w:pPr>
+        <w:pStyle w:val="Listeavsnitt"/>
+        <w:numPr>
+          <w:ilvl w:val="0"/>
+          <w:numId w:val="3"/>
+        </w:numPr>
+        <w:rPr>
+          <w:sz w:val="24"/>
+          <w:szCs w:val="24"/>
+        </w:rPr>
+      </w:pPr>
+      <w:r>
+        <w:rPr>
+          <w:sz w:val="24"/>
+          <w:szCs w:val="24"/>
+        </w:rPr>
+        <w:t>Is an efficient technology to manage data</w:t>
+      </w:r>
+    </w:p>
+    <w:p>
+      <w:pPr>
+        <w:pStyle w:val="Listeavsnitt"/>
+        <w:numPr>
+          <w:ilvl w:val="0"/>
+          <w:numId w:val="3"/>
+        </w:numPr>
+        <w:rPr>
+          <w:sz w:val="24"/>
+          <w:szCs w:val="24"/>
+        </w:rPr>
+      </w:pPr>
+      <w:r>
+        <w:rPr>
+          <w:sz w:val="24"/>
+          <w:szCs w:val="24"/>
+        </w:rPr>
+        <w:t>Is an important branch in computer science subject</w:t>
+      </w:r>
+    </w:p>
+    <w:p>
+      <w:pPr>
+        <w:pStyle w:val="Listeavsnitt"/>
+        <w:numPr>
+          <w:ilvl w:val="0"/>
+          <w:numId w:val="1"/>
+        </w:numPr>
+        <w:rPr>
+          <w:sz w:val="24"/>
+          <w:szCs w:val="24"/>
+        </w:rPr>
+      </w:pPr>
+      <w:r>
+        <w:rPr>
+          <w:sz w:val="24"/>
+          <w:szCs w:val="24"/>
+        </w:rPr>
+        <w:t>The infrastructure of information systems (digital systems)</w:t>
+      </w:r>
+    </w:p>
+    <w:p>
+      <w:pPr>
+        <w:pStyle w:val="Listeavsnitt"/>
+        <w:numPr>
+          <w:ilvl w:val="0"/>
+          <w:numId w:val="1"/>
+        </w:numPr>
+        <w:rPr>
+          <w:sz w:val="24"/>
+          <w:szCs w:val="24"/>
+        </w:rPr>
+      </w:pPr>
+      <w:r>
+        <w:rPr>
+          <w:sz w:val="24"/>
+          <w:szCs w:val="24"/>
+        </w:rPr>
+        <w:t>Helps computer applications in different fields.</w:t>
+      </w:r>
+    </w:p>
+    <w:p>
+      <w:pPr>
+        <w:rPr>
+          <w:sz w:val="24"/>
+          <w:szCs w:val="24"/>
+        </w:rPr>
+      </w:pPr>
+    </w:p>
+    <w:p>
+      <w:pPr>
+        <w:rPr>
+          <w:sz w:val="24"/>
+          <w:szCs w:val="24"/>
+        </w:rPr>
+      </w:pPr>
+      <w:r>
+        <w:rPr>
+          <w:sz w:val="24"/>
+          <w:szCs w:val="24"/>
+        </w:rPr>
+        <w:t>4 Concepts in Database</w:t>
+      </w:r>
+    </w:p>
+    <w:p>
+      <w:pPr>
+        <w:pStyle w:val="Listeavsnitt"/>
+        <w:numPr>
+          <w:ilvl w:val="0"/>
+          <w:numId w:val="1"/>
+        </w:numPr>
+        <w:rPr>
+          <w:sz w:val="24"/>
+          <w:szCs w:val="24"/>
+        </w:rPr>
+      </w:pPr>
+      <w:r>
+        <w:rPr>
+          <w:sz w:val="24"/>
+          <w:szCs w:val="24"/>
+        </w:rPr>
+        <w:t>Data</w:t>
+      </w:r>
+    </w:p>
+    <w:p>
+      <w:pPr>
+        <w:pStyle w:val="Listeavsnitt"/>
+        <w:numPr>
+          <w:ilvl w:val="0"/>
+          <w:numId w:val="1"/>
+        </w:numPr>
+        <w:rPr>
+          <w:sz w:val="24"/>
+          <w:szCs w:val="24"/>
+        </w:rPr>
+      </w:pPr>
+      <w:r>
+        <w:rPr>
+          <w:sz w:val="24"/>
+          <w:szCs w:val="24"/>
+        </w:rPr>
+        <w:t>Database</w:t>
+      </w:r>
+    </w:p>
+    <w:p>
+      <w:pPr>
+        <w:pStyle w:val="Listeavsnitt"/>
+        <w:numPr>
+          <w:ilvl w:val="0"/>
+          <w:numId w:val="1"/>
+        </w:numPr>
+        <w:rPr>
+          <w:sz w:val="24"/>
+          <w:szCs w:val="24"/>
+        </w:rPr>
+      </w:pPr>
+      <w:r>
+        <w:rPr>
+          <w:sz w:val="24"/>
+          <w:szCs w:val="24"/>
+        </w:rPr>
+        <w:t>Database Management System (DBMS)</w:t>
+      </w:r>
+    </w:p>
+    <w:p>
+      <w:pPr>
+        <w:pStyle w:val="Listeavsnitt"/>
+        <w:numPr>
+          <w:ilvl w:val="0"/>
+          <w:numId w:val="1"/>
+        </w:numPr>
+        <w:rPr>
+          <w:sz w:val="24"/>
+          <w:szCs w:val="24"/>
+        </w:rPr>
+      </w:pPr>
+      <w:r>
+        <w:rPr>
+          <w:sz w:val="24"/>
+          <w:szCs w:val="24"/>
+        </w:rPr>
+        <w:t>Database System</w:t>
+      </w:r>
+    </w:p>
+    <w:p>
+      <w:pPr>
+        <w:rPr>
+          <w:sz w:val="24"/>
+          <w:szCs w:val="24"/>
+        </w:rPr>
+      </w:pPr>
+    </w:p>
+    <w:p>
+      <w:pPr>
+        <w:rPr>
+          <w:sz w:val="24"/>
+          <w:szCs w:val="24"/>
+        </w:rPr>
+      </w:pPr>
+      <w:r>
+        <w:rPr>
+          <w:sz w:val="24"/>
+          <w:szCs w:val="24"/>
+        </w:rPr>
+        <w:t>Data is…</w:t>
+      </w:r>
+    </w:p>
+    <w:p>
+      <w:pPr>
+        <w:pStyle w:val="Listeavsnitt"/>
+        <w:numPr>
+          <w:ilvl w:val="0"/>
+          <w:numId w:val="1"/>
+        </w:numPr>
+        <w:rPr>
+          <w:sz w:val="24"/>
+          <w:szCs w:val="24"/>
+        </w:rPr>
+      </w:pPr>
+      <w:r>
+        <w:rPr>
+          <w:sz w:val="24"/>
+          <w:szCs w:val="24"/>
+        </w:rPr>
+        <w:t>The basic component stored in the database.</w:t>
+      </w:r>
+    </w:p>
+    <w:p>
+      <w:pPr>
+        <w:pStyle w:val="Listeavsnitt"/>
+        <w:numPr>
+          <w:ilvl w:val="0"/>
+          <w:numId w:val="1"/>
+        </w:numPr>
+        <w:rPr>
+          <w:sz w:val="24"/>
+          <w:szCs w:val="24"/>
+        </w:rPr>
+      </w:pPr>
+      <w:r>
+        <w:rPr>
+          <w:sz w:val="24"/>
+          <w:szCs w:val="24"/>
+        </w:rPr>
+        <w:t>Symbol record to describe objects.</w:t>
+      </w:r>
+    </w:p>
+    <w:p>
+      <w:pPr>
+        <w:pStyle w:val="Listeavsnitt"/>
+        <w:numPr>
+          <w:ilvl w:val="0"/>
+          <w:numId w:val="3"/>
+        </w:numPr>
+        <w:rPr>
+          <w:sz w:val="24"/>
+          <w:szCs w:val="24"/>
+        </w:rPr>
+      </w:pPr>
+      <w:r>
+        <w:rPr>
+          <w:sz w:val="24"/>
+          <w:szCs w:val="24"/>
+        </w:rPr>
+        <w:t>Abstract &amp; communication</w:t>
+      </w:r>
+    </w:p>
+    <w:p>
+      <w:pPr>
+        <w:pStyle w:val="Listeavsnitt"/>
+        <w:numPr>
+          <w:ilvl w:val="0"/>
+          <w:numId w:val="1"/>
+        </w:numPr>
+        <w:rPr>
+          <w:sz w:val="24"/>
+          <w:szCs w:val="24"/>
+        </w:rPr>
+      </w:pPr>
+      <w:r>
+        <w:rPr>
+          <w:sz w:val="24"/>
+          <w:szCs w:val="24"/>
+        </w:rPr>
+        <w:t>Types of data</w:t>
+      </w:r>
+    </w:p>
+    <w:p>
+      <w:pPr>
+        <w:pStyle w:val="Listeavsnitt"/>
+        <w:numPr>
+          <w:ilvl w:val="0"/>
+          <w:numId w:val="3"/>
+        </w:numPr>
+        <w:rPr>
+          <w:sz w:val="24"/>
+          <w:szCs w:val="24"/>
+        </w:rPr>
+      </w:pPr>
+      <w:r>
+        <w:rPr>
+          <w:sz w:val="24"/>
+          <w:szCs w:val="24"/>
+        </w:rPr>
+        <w:t>Number, string, text, image, audio, video, profiles, etc.</w:t>
+      </w:r>
+    </w:p>
+    <w:p>
+      <w:pPr>
+        <w:pStyle w:val="Listeavsnitt"/>
+        <w:numPr>
+          <w:ilvl w:val="0"/>
+          <w:numId w:val="1"/>
+        </w:numPr>
+        <w:rPr>
+          <w:sz w:val="24"/>
+          <w:szCs w:val="24"/>
+        </w:rPr>
+      </w:pPr>
+      <w:r>
+        <w:rPr>
+          <w:sz w:val="24"/>
+          <w:szCs w:val="24"/>
+        </w:rPr>
+        <w:t xml:space="preserve">Meaning of the data is semantics. In CS, data </w:t>
+      </w:r>
+      <w:proofErr w:type="gramStart"/>
+      <w:r>
+        <w:rPr>
+          <w:sz w:val="24"/>
+          <w:szCs w:val="24"/>
+        </w:rPr>
+        <w:t>has to</w:t>
+      </w:r>
+      <w:proofErr w:type="gramEnd"/>
+      <w:r>
+        <w:rPr>
+          <w:sz w:val="24"/>
+          <w:szCs w:val="24"/>
+        </w:rPr>
+        <w:t xml:space="preserve"> combine with its semantic.</w:t>
+      </w:r>
+    </w:p>
+    <w:p>
+      <w:pPr>
+        <w:rPr>
+          <w:sz w:val="24"/>
+          <w:szCs w:val="24"/>
+        </w:rPr>
+      </w:pPr>
+    </w:p>
+    <w:p>
+      <w:pPr>
+        <w:rPr>
+          <w:sz w:val="24"/>
+          <w:szCs w:val="24"/>
+        </w:rPr>
+      </w:pPr>
+      <w:r>
+        <w:rPr>
+          <w:sz w:val="24"/>
+          <w:szCs w:val="24"/>
+        </w:rPr>
+        <w:t>Database is…</w:t>
+      </w:r>
+    </w:p>
+    <w:p>
+      <w:pPr>
+        <w:pStyle w:val="Listeavsnitt"/>
+        <w:numPr>
+          <w:ilvl w:val="0"/>
+          <w:numId w:val="1"/>
+        </w:numPr>
+        <w:rPr>
+          <w:sz w:val="24"/>
+          <w:szCs w:val="24"/>
+        </w:rPr>
+      </w:pPr>
+      <w:r>
+        <w:rPr>
+          <w:sz w:val="24"/>
+          <w:szCs w:val="24"/>
+        </w:rPr>
+        <w:lastRenderedPageBreak/>
+        <w:t>An organized, sharable collection of large amounts of data, generally stored in the computer for longer period.</w:t>
+      </w:r>
+    </w:p>
+    <w:p>
+      <w:pPr>
+        <w:pStyle w:val="Listeavsnitt"/>
+        <w:numPr>
+          <w:ilvl w:val="0"/>
+          <w:numId w:val="1"/>
+        </w:numPr>
+        <w:rPr>
+          <w:sz w:val="24"/>
+          <w:szCs w:val="24"/>
+        </w:rPr>
+      </w:pPr>
+      <w:r>
+        <w:rPr>
+          <w:sz w:val="24"/>
+          <w:szCs w:val="24"/>
+        </w:rPr>
+        <w:t>Characteristics:</w:t>
+      </w:r>
+    </w:p>
+    <w:p>
+      <w:pPr>
+        <w:pStyle w:val="Listeavsnitt"/>
+        <w:numPr>
+          <w:ilvl w:val="0"/>
+          <w:numId w:val="3"/>
+        </w:numPr>
+        <w:rPr>
+          <w:sz w:val="24"/>
+          <w:szCs w:val="24"/>
+        </w:rPr>
+      </w:pPr>
+      <w:r>
+        <w:rPr>
+          <w:sz w:val="24"/>
+          <w:szCs w:val="24"/>
+        </w:rPr>
+        <w:t xml:space="preserve">Data are organized, described and stored according to some </w:t>
+      </w:r>
+      <w:proofErr w:type="gramStart"/>
+      <w:r>
+        <w:rPr>
+          <w:sz w:val="24"/>
+          <w:szCs w:val="24"/>
+        </w:rPr>
+        <w:t>data  models</w:t>
+      </w:r>
+      <w:proofErr w:type="gramEnd"/>
+      <w:r>
+        <w:rPr>
+          <w:sz w:val="24"/>
+          <w:szCs w:val="24"/>
+        </w:rPr>
+        <w:t>.</w:t>
+      </w:r>
+    </w:p>
+    <w:p>
+      <w:pPr>
+        <w:pStyle w:val="Listeavsnitt"/>
+        <w:numPr>
+          <w:ilvl w:val="0"/>
+          <w:numId w:val="3"/>
+        </w:numPr>
+        <w:rPr>
+          <w:sz w:val="24"/>
+          <w:szCs w:val="24"/>
+        </w:rPr>
+      </w:pPr>
+      <w:r>
+        <w:rPr>
+          <w:sz w:val="24"/>
+          <w:szCs w:val="24"/>
+        </w:rPr>
+        <w:t>Can be shared among different types of users.</w:t>
+      </w:r>
+    </w:p>
+    <w:p>
+      <w:pPr>
+        <w:pStyle w:val="Listeavsnitt"/>
+        <w:numPr>
+          <w:ilvl w:val="0"/>
+          <w:numId w:val="3"/>
+        </w:numPr>
+        <w:rPr>
+          <w:sz w:val="24"/>
+          <w:szCs w:val="24"/>
+        </w:rPr>
+      </w:pPr>
+      <w:r>
+        <w:rPr>
+          <w:sz w:val="24"/>
+          <w:szCs w:val="24"/>
+        </w:rPr>
+        <w:t>Redundancy is low.</w:t>
+      </w:r>
+    </w:p>
+    <w:p>
+      <w:pPr>
+        <w:pStyle w:val="Listeavsnitt"/>
+        <w:numPr>
+          <w:ilvl w:val="0"/>
+          <w:numId w:val="3"/>
+        </w:numPr>
+        <w:rPr>
+          <w:sz w:val="24"/>
+          <w:szCs w:val="24"/>
+        </w:rPr>
+      </w:pPr>
+      <w:r>
+        <w:rPr>
+          <w:sz w:val="24"/>
+          <w:szCs w:val="24"/>
+        </w:rPr>
+        <w:t>Independency is high.</w:t>
+      </w:r>
+    </w:p>
+    <w:p>
+      <w:pPr>
+        <w:pStyle w:val="Listeavsnitt"/>
+        <w:numPr>
+          <w:ilvl w:val="0"/>
+          <w:numId w:val="3"/>
+        </w:numPr>
+        <w:rPr>
+          <w:sz w:val="24"/>
+          <w:szCs w:val="24"/>
+        </w:rPr>
+      </w:pPr>
+      <w:r>
+        <w:rPr>
+          <w:sz w:val="24"/>
+          <w:szCs w:val="24"/>
+        </w:rPr>
+        <w:t>Easy to expand (multiple dimensions, keep this in mind).</w:t>
+      </w:r>
+    </w:p>
+    <w:p>
+      <w:pPr>
+        <w:rPr>
+          <w:sz w:val="24"/>
+          <w:szCs w:val="24"/>
+        </w:rPr>
+      </w:pPr>
+    </w:p>
+    <w:p>
+      <w:pPr>
+        <w:rPr>
+          <w:sz w:val="24"/>
+          <w:szCs w:val="24"/>
+        </w:rPr>
+      </w:pPr>
+      <w:r>
+        <w:rPr>
+          <w:sz w:val="24"/>
+          <w:szCs w:val="24"/>
+        </w:rPr>
+        <w:t>Database Management System (DBMS) is…</w:t>
+      </w:r>
+    </w:p>
+    <w:p>
+      <w:pPr>
+        <w:pStyle w:val="Listeavsnitt"/>
+        <w:numPr>
+          <w:ilvl w:val="0"/>
+          <w:numId w:val="1"/>
+        </w:numPr>
+        <w:rPr>
+          <w:sz w:val="24"/>
+          <w:szCs w:val="24"/>
+        </w:rPr>
+      </w:pPr>
+      <w:r>
+        <w:rPr>
+          <w:sz w:val="24"/>
+          <w:szCs w:val="24"/>
+        </w:rPr>
+        <w:t>Data management software between user and OS</w:t>
+      </w:r>
+    </w:p>
+    <w:p>
+      <w:pPr>
+        <w:pStyle w:val="Listeavsnitt"/>
+        <w:numPr>
+          <w:ilvl w:val="0"/>
+          <w:numId w:val="1"/>
+        </w:numPr>
+        <w:rPr>
+          <w:sz w:val="24"/>
+          <w:szCs w:val="24"/>
+        </w:rPr>
+      </w:pPr>
+      <w:r>
+        <w:rPr>
+          <w:sz w:val="24"/>
+          <w:szCs w:val="24"/>
+        </w:rPr>
+        <w:t>A fundamental software, large, complex software system.</w:t>
+      </w:r>
+    </w:p>
+    <w:p>
+      <w:pPr>
+        <w:pStyle w:val="Listeavsnitt"/>
+        <w:numPr>
+          <w:ilvl w:val="0"/>
+          <w:numId w:val="1"/>
+        </w:numPr>
+        <w:rPr>
+          <w:sz w:val="24"/>
+          <w:szCs w:val="24"/>
+        </w:rPr>
+      </w:pPr>
+      <w:r>
+        <w:rPr>
+          <w:sz w:val="24"/>
+          <w:szCs w:val="24"/>
+        </w:rPr>
+        <w:t>Used for:</w:t>
+      </w:r>
+    </w:p>
+    <w:p>
+      <w:pPr>
+        <w:pStyle w:val="Listeavsnitt"/>
+        <w:numPr>
+          <w:ilvl w:val="0"/>
+          <w:numId w:val="3"/>
+        </w:numPr>
+        <w:rPr>
+          <w:sz w:val="24"/>
+          <w:szCs w:val="24"/>
+        </w:rPr>
+      </w:pPr>
+      <w:r>
+        <w:rPr>
+          <w:sz w:val="24"/>
+          <w:szCs w:val="24"/>
+        </w:rPr>
+        <w:t>Organize and store data in an efficient way.</w:t>
+      </w:r>
+    </w:p>
+    <w:p>
+      <w:pPr>
+        <w:pStyle w:val="Listeavsnitt"/>
+        <w:numPr>
+          <w:ilvl w:val="0"/>
+          <w:numId w:val="3"/>
+        </w:numPr>
+        <w:rPr>
+          <w:sz w:val="24"/>
+          <w:szCs w:val="24"/>
+        </w:rPr>
+      </w:pPr>
+      <w:r>
+        <w:rPr>
+          <w:sz w:val="24"/>
+          <w:szCs w:val="24"/>
+        </w:rPr>
+        <w:t>Easy to access and maintain the data.</w:t>
+      </w:r>
+    </w:p>
+    <w:p>
+      <w:pPr>
+        <w:pStyle w:val="Listeavsnitt"/>
+        <w:numPr>
+          <w:ilvl w:val="0"/>
+          <w:numId w:val="1"/>
+        </w:numPr>
+        <w:rPr>
+          <w:sz w:val="24"/>
+          <w:szCs w:val="24"/>
+        </w:rPr>
+      </w:pPr>
+      <w:proofErr w:type="gramStart"/>
+      <w:r>
+        <w:rPr>
+          <w:sz w:val="24"/>
+          <w:szCs w:val="24"/>
+        </w:rPr>
+        <w:t>Functions</w:t>
+      </w:r>
+      <w:proofErr w:type="gramEnd"/>
+      <w:r>
+        <w:rPr>
+          <w:sz w:val="24"/>
+          <w:szCs w:val="24"/>
+        </w:rPr>
+        <w:t xml:space="preserve"> part 1:</w:t>
+      </w:r>
+    </w:p>
+    <w:p>
+      <w:pPr>
+        <w:pStyle w:val="Listeavsnitt"/>
+        <w:numPr>
+          <w:ilvl w:val="0"/>
+          <w:numId w:val="3"/>
+        </w:numPr>
+        <w:rPr>
+          <w:sz w:val="24"/>
+          <w:szCs w:val="24"/>
+        </w:rPr>
+      </w:pPr>
+      <w:r>
+        <w:rPr>
+          <w:sz w:val="24"/>
+          <w:szCs w:val="24"/>
+        </w:rPr>
+        <w:t>Data definition</w:t>
+      </w:r>
+    </w:p>
+    <w:p>
+      <w:pPr>
+        <w:pStyle w:val="Listeavsnitt"/>
+        <w:numPr>
+          <w:ilvl w:val="0"/>
+          <w:numId w:val="4"/>
+        </w:numPr>
+        <w:rPr>
+          <w:sz w:val="24"/>
+          <w:szCs w:val="24"/>
+        </w:rPr>
+      </w:pPr>
+      <w:r>
+        <w:rPr>
+          <w:sz w:val="24"/>
+          <w:szCs w:val="24"/>
+        </w:rPr>
+        <w:t>Data Definition/Description Language (DDL)</w:t>
+      </w:r>
+    </w:p>
+    <w:p>
+      <w:pPr>
+        <w:pStyle w:val="Listeavsnitt"/>
+        <w:numPr>
+          <w:ilvl w:val="0"/>
+          <w:numId w:val="4"/>
+        </w:numPr>
+        <w:rPr>
+          <w:sz w:val="24"/>
+          <w:szCs w:val="24"/>
+        </w:rPr>
+      </w:pPr>
+      <w:r>
+        <w:rPr>
+          <w:sz w:val="24"/>
+          <w:szCs w:val="24"/>
+        </w:rPr>
+        <w:t>Define data objects in database</w:t>
+      </w:r>
+    </w:p>
+    <w:p>
+      <w:pPr>
+        <w:pStyle w:val="Listeavsnitt"/>
+        <w:numPr>
+          <w:ilvl w:val="0"/>
+          <w:numId w:val="3"/>
+        </w:numPr>
+        <w:rPr>
+          <w:sz w:val="24"/>
+          <w:szCs w:val="24"/>
+        </w:rPr>
+      </w:pPr>
+      <w:r>
+        <w:rPr>
+          <w:sz w:val="24"/>
+          <w:szCs w:val="24"/>
+        </w:rPr>
+        <w:t xml:space="preserve">Data organization, </w:t>
+      </w:r>
+      <w:proofErr w:type="gramStart"/>
+      <w:r>
+        <w:rPr>
+          <w:sz w:val="24"/>
+          <w:szCs w:val="24"/>
+        </w:rPr>
+        <w:t>storage</w:t>
+      </w:r>
+      <w:proofErr w:type="gramEnd"/>
+      <w:r>
+        <w:rPr>
+          <w:sz w:val="24"/>
+          <w:szCs w:val="24"/>
+        </w:rPr>
+        <w:t xml:space="preserve"> and management</w:t>
+      </w:r>
+    </w:p>
+    <w:p>
+      <w:pPr>
+        <w:pStyle w:val="Listeavsnitt"/>
+        <w:numPr>
+          <w:ilvl w:val="0"/>
+          <w:numId w:val="5"/>
+        </w:numPr>
+        <w:rPr>
+          <w:sz w:val="24"/>
+          <w:szCs w:val="24"/>
+        </w:rPr>
+      </w:pPr>
+      <w:r>
+        <w:rPr>
+          <w:sz w:val="24"/>
+          <w:szCs w:val="24"/>
+        </w:rPr>
+        <w:t>Classify different data</w:t>
+      </w:r>
+    </w:p>
+    <w:p>
+      <w:pPr>
+        <w:pStyle w:val="Listeavsnitt"/>
+        <w:numPr>
+          <w:ilvl w:val="0"/>
+          <w:numId w:val="5"/>
+        </w:numPr>
+        <w:rPr>
+          <w:sz w:val="24"/>
+          <w:szCs w:val="24"/>
+        </w:rPr>
+      </w:pPr>
+      <w:r>
+        <w:rPr>
+          <w:sz w:val="24"/>
+          <w:szCs w:val="24"/>
+        </w:rPr>
+        <w:t>Confirm data structure and access method</w:t>
+      </w:r>
+    </w:p>
+    <w:p>
+      <w:pPr>
+        <w:pStyle w:val="Listeavsnitt"/>
+        <w:numPr>
+          <w:ilvl w:val="0"/>
+          <w:numId w:val="5"/>
+        </w:numPr>
+        <w:rPr>
+          <w:sz w:val="24"/>
+          <w:szCs w:val="24"/>
+        </w:rPr>
+      </w:pPr>
+      <w:r>
+        <w:rPr>
+          <w:sz w:val="24"/>
+          <w:szCs w:val="24"/>
+        </w:rPr>
+        <w:t>Implement data connections/relationships</w:t>
+      </w:r>
+    </w:p>
+    <w:p>
+      <w:pPr>
+        <w:pStyle w:val="Listeavsnitt"/>
+        <w:numPr>
+          <w:ilvl w:val="0"/>
+          <w:numId w:val="5"/>
+        </w:numPr>
+        <w:rPr>
+          <w:sz w:val="24"/>
+          <w:szCs w:val="24"/>
+        </w:rPr>
+      </w:pPr>
+      <w:r>
+        <w:rPr>
+          <w:sz w:val="24"/>
+          <w:szCs w:val="24"/>
+        </w:rPr>
+        <w:t>Provide multiple access methods to improve efficiency</w:t>
+      </w:r>
+    </w:p>
+    <w:p>
+      <w:pPr>
+        <w:pStyle w:val="Listeavsnitt"/>
+        <w:numPr>
+          <w:ilvl w:val="0"/>
+          <w:numId w:val="1"/>
+        </w:numPr>
+        <w:rPr>
+          <w:sz w:val="24"/>
+          <w:szCs w:val="24"/>
+        </w:rPr>
+      </w:pPr>
+      <w:proofErr w:type="gramStart"/>
+      <w:r>
+        <w:rPr>
+          <w:sz w:val="24"/>
+          <w:szCs w:val="24"/>
+        </w:rPr>
+        <w:t>Functions</w:t>
+      </w:r>
+      <w:proofErr w:type="gramEnd"/>
+      <w:r>
+        <w:rPr>
+          <w:sz w:val="24"/>
+          <w:szCs w:val="24"/>
+        </w:rPr>
+        <w:t xml:space="preserve"> part 2:</w:t>
+      </w:r>
+    </w:p>
+    <w:p>
+      <w:pPr>
+        <w:pStyle w:val="Listeavsnitt"/>
+        <w:numPr>
+          <w:ilvl w:val="0"/>
+          <w:numId w:val="3"/>
+        </w:numPr>
+        <w:rPr>
+          <w:sz w:val="24"/>
+          <w:szCs w:val="24"/>
+        </w:rPr>
+      </w:pPr>
+      <w:r>
+        <w:rPr>
+          <w:sz w:val="24"/>
+          <w:szCs w:val="24"/>
+        </w:rPr>
+        <w:t>Data manipulation</w:t>
+      </w:r>
+    </w:p>
+    <w:p>
+      <w:pPr>
+        <w:pStyle w:val="Listeavsnitt"/>
+        <w:numPr>
+          <w:ilvl w:val="0"/>
+          <w:numId w:val="6"/>
+        </w:numPr>
+        <w:rPr>
+          <w:sz w:val="24"/>
+          <w:szCs w:val="24"/>
+        </w:rPr>
+      </w:pPr>
+      <w:r>
+        <w:rPr>
+          <w:sz w:val="24"/>
+          <w:szCs w:val="24"/>
+        </w:rPr>
+        <w:t>Data Manipulation Language (DML)</w:t>
+      </w:r>
+    </w:p>
+    <w:p>
+      <w:pPr>
+        <w:pStyle w:val="Listeavsnitt"/>
+        <w:numPr>
+          <w:ilvl w:val="0"/>
+          <w:numId w:val="6"/>
+        </w:numPr>
+        <w:rPr>
+          <w:sz w:val="24"/>
+          <w:szCs w:val="24"/>
+        </w:rPr>
+      </w:pPr>
+      <w:r>
+        <w:rPr>
+          <w:sz w:val="24"/>
+          <w:szCs w:val="24"/>
+        </w:rPr>
+        <w:t>Implement basic database operations (CRUD: Create, Reade, Update, Delete)</w:t>
+      </w:r>
+    </w:p>
+    <w:p>
+      <w:pPr>
+        <w:pStyle w:val="Listeavsnitt"/>
+        <w:numPr>
+          <w:ilvl w:val="0"/>
+          <w:numId w:val="3"/>
+        </w:numPr>
+        <w:rPr>
+          <w:sz w:val="24"/>
+          <w:szCs w:val="24"/>
+        </w:rPr>
+      </w:pPr>
+      <w:r>
+        <w:rPr>
+          <w:sz w:val="24"/>
+          <w:szCs w:val="24"/>
+        </w:rPr>
+        <w:t>Transaction and operation management in database</w:t>
+      </w:r>
+    </w:p>
+    <w:p>
+      <w:pPr>
+        <w:pStyle w:val="Listeavsnitt"/>
+        <w:numPr>
+          <w:ilvl w:val="0"/>
+          <w:numId w:val="7"/>
+        </w:numPr>
+        <w:rPr>
+          <w:sz w:val="24"/>
+          <w:szCs w:val="24"/>
+        </w:rPr>
+      </w:pPr>
+      <w:r>
+        <w:rPr>
+          <w:sz w:val="24"/>
+          <w:szCs w:val="24"/>
+        </w:rPr>
+        <w:t xml:space="preserve">Unified management and control for database create, </w:t>
+      </w:r>
+      <w:proofErr w:type="gramStart"/>
+      <w:r>
+        <w:rPr>
+          <w:sz w:val="24"/>
+          <w:szCs w:val="24"/>
+        </w:rPr>
+        <w:t>operate</w:t>
+      </w:r>
+      <w:proofErr w:type="gramEnd"/>
+      <w:r>
+        <w:rPr>
+          <w:sz w:val="24"/>
+          <w:szCs w:val="24"/>
+        </w:rPr>
+        <w:t xml:space="preserve"> and maintain by DBMS</w:t>
+      </w:r>
+    </w:p>
+    <w:p>
+      <w:pPr>
+        <w:pStyle w:val="Listeavsnitt"/>
+        <w:numPr>
+          <w:ilvl w:val="0"/>
+          <w:numId w:val="7"/>
+        </w:numPr>
+        <w:rPr>
+          <w:sz w:val="24"/>
+          <w:szCs w:val="24"/>
+        </w:rPr>
+      </w:pPr>
+      <w:r>
+        <w:rPr>
+          <w:sz w:val="24"/>
+          <w:szCs w:val="24"/>
+        </w:rPr>
+        <w:t>Support data security, integrity, concurrent use from multiple users.</w:t>
+      </w:r>
+    </w:p>
+    <w:p>
+      <w:pPr>
+        <w:pStyle w:val="Listeavsnitt"/>
+        <w:numPr>
+          <w:ilvl w:val="0"/>
+          <w:numId w:val="7"/>
+        </w:numPr>
+        <w:rPr>
+          <w:sz w:val="24"/>
+          <w:szCs w:val="24"/>
+        </w:rPr>
+      </w:pPr>
+      <w:r>
+        <w:rPr>
+          <w:sz w:val="24"/>
+          <w:szCs w:val="24"/>
+        </w:rPr>
+        <w:t>System recovery after failure</w:t>
+      </w:r>
+    </w:p>
+    <w:p>
+      <w:pPr>
+        <w:pStyle w:val="Listeavsnitt"/>
+        <w:numPr>
+          <w:ilvl w:val="0"/>
+          <w:numId w:val="1"/>
+        </w:numPr>
+        <w:rPr>
+          <w:sz w:val="24"/>
+          <w:szCs w:val="24"/>
+        </w:rPr>
+      </w:pPr>
+      <w:proofErr w:type="gramStart"/>
+      <w:r>
+        <w:rPr>
+          <w:sz w:val="24"/>
+          <w:szCs w:val="24"/>
+        </w:rPr>
+        <w:t>Functions</w:t>
+      </w:r>
+      <w:proofErr w:type="gramEnd"/>
+      <w:r>
+        <w:rPr>
+          <w:sz w:val="24"/>
+          <w:szCs w:val="24"/>
+        </w:rPr>
+        <w:t xml:space="preserve"> part 3:</w:t>
+      </w:r>
+    </w:p>
+    <w:p>
+      <w:pPr>
+        <w:pStyle w:val="Listeavsnitt"/>
+        <w:numPr>
+          <w:ilvl w:val="0"/>
+          <w:numId w:val="3"/>
+        </w:numPr>
+        <w:rPr>
+          <w:sz w:val="24"/>
+          <w:szCs w:val="24"/>
+        </w:rPr>
+      </w:pPr>
+      <w:r>
+        <w:rPr>
+          <w:sz w:val="24"/>
+          <w:szCs w:val="24"/>
+        </w:rPr>
+        <w:t>Database maintenance</w:t>
+      </w:r>
+    </w:p>
+    <w:p>
+      <w:pPr>
+        <w:pStyle w:val="Listeavsnitt"/>
+        <w:numPr>
+          <w:ilvl w:val="0"/>
+          <w:numId w:val="9"/>
+        </w:numPr>
+        <w:rPr>
+          <w:sz w:val="24"/>
+          <w:szCs w:val="24"/>
+        </w:rPr>
+      </w:pPr>
+      <w:r>
+        <w:rPr>
+          <w:sz w:val="24"/>
+          <w:szCs w:val="24"/>
+        </w:rPr>
+        <w:t>Initial installation and migration</w:t>
+      </w:r>
+    </w:p>
+    <w:p>
+      <w:pPr>
+        <w:pStyle w:val="Listeavsnitt"/>
+        <w:numPr>
+          <w:ilvl w:val="0"/>
+          <w:numId w:val="9"/>
+        </w:numPr>
+        <w:rPr>
+          <w:sz w:val="24"/>
+          <w:szCs w:val="24"/>
+        </w:rPr>
+      </w:pPr>
+      <w:r>
+        <w:rPr>
+          <w:sz w:val="24"/>
+          <w:szCs w:val="24"/>
+        </w:rPr>
+        <w:t>Reconfiguration</w:t>
+      </w:r>
+    </w:p>
+    <w:p>
+      <w:pPr>
+        <w:pStyle w:val="Listeavsnitt"/>
+        <w:numPr>
+          <w:ilvl w:val="0"/>
+          <w:numId w:val="9"/>
+        </w:numPr>
+        <w:rPr>
+          <w:sz w:val="24"/>
+          <w:szCs w:val="24"/>
+        </w:rPr>
+      </w:pPr>
+      <w:r>
+        <w:rPr>
+          <w:sz w:val="24"/>
+          <w:szCs w:val="24"/>
+        </w:rPr>
+        <w:t>QoS monitoring, analysis, etc.</w:t>
+      </w:r>
+    </w:p>
+    <w:p>
+      <w:pPr>
+        <w:pStyle w:val="Listeavsnitt"/>
+        <w:numPr>
+          <w:ilvl w:val="0"/>
+          <w:numId w:val="3"/>
+        </w:numPr>
+        <w:rPr>
+          <w:sz w:val="24"/>
+          <w:szCs w:val="24"/>
+        </w:rPr>
+      </w:pPr>
+      <w:r>
+        <w:rPr>
+          <w:sz w:val="24"/>
+          <w:szCs w:val="24"/>
+        </w:rPr>
+        <w:t>Others</w:t>
+      </w:r>
+    </w:p>
+    <w:p>
+      <w:pPr>
+        <w:pStyle w:val="Listeavsnitt"/>
+        <w:numPr>
+          <w:ilvl w:val="0"/>
+          <w:numId w:val="10"/>
+        </w:numPr>
+        <w:rPr>
+          <w:sz w:val="24"/>
+          <w:szCs w:val="24"/>
+        </w:rPr>
+      </w:pPr>
+      <w:r>
+        <w:rPr>
+          <w:sz w:val="24"/>
+          <w:szCs w:val="24"/>
+        </w:rPr>
+        <w:t>Communications with other local software</w:t>
+      </w:r>
+    </w:p>
+    <w:p>
+      <w:pPr>
+        <w:pStyle w:val="Listeavsnitt"/>
+        <w:numPr>
+          <w:ilvl w:val="0"/>
+          <w:numId w:val="10"/>
+        </w:numPr>
+        <w:rPr>
+          <w:sz w:val="24"/>
+          <w:szCs w:val="24"/>
+        </w:rPr>
+      </w:pPr>
+      <w:r>
+        <w:rPr>
+          <w:sz w:val="24"/>
+          <w:szCs w:val="24"/>
+        </w:rPr>
+        <w:t>Communications with other nodes on the web</w:t>
+      </w:r>
+    </w:p>
+    <w:p>
+      <w:pPr>
+        <w:pStyle w:val="Listeavsnitt"/>
+        <w:numPr>
+          <w:ilvl w:val="0"/>
+          <w:numId w:val="10"/>
+        </w:numPr>
+        <w:rPr>
+          <w:sz w:val="24"/>
+          <w:szCs w:val="24"/>
+        </w:rPr>
+      </w:pPr>
+      <w:r>
+        <w:rPr>
+          <w:sz w:val="24"/>
+          <w:szCs w:val="24"/>
+        </w:rPr>
+        <w:t>Data transformation with other DBMS</w:t>
+      </w:r>
+    </w:p>
+    <w:p>
+      <w:pPr>
+        <w:pStyle w:val="Listeavsnitt"/>
+        <w:numPr>
+          <w:ilvl w:val="0"/>
+          <w:numId w:val="10"/>
+        </w:numPr>
+        <w:rPr>
+          <w:sz w:val="24"/>
+          <w:szCs w:val="24"/>
+        </w:rPr>
+      </w:pPr>
+      <w:r>
+        <w:rPr>
+          <w:sz w:val="24"/>
+          <w:szCs w:val="24"/>
+        </w:rPr>
+        <w:lastRenderedPageBreak/>
+        <w:t>Interoperability between heterogeneous systems</w:t>
+      </w:r>
+    </w:p>
+    <w:p>
+      <w:pPr>
+        <w:rPr>
+          <w:sz w:val="24"/>
+          <w:szCs w:val="24"/>
+        </w:rPr>
+      </w:pPr>
+      <w:r>
+        <w:rPr>
+          <w:sz w:val="24"/>
+          <w:szCs w:val="24"/>
+        </w:rPr>
+        <mc:AlternateContent>
+          <mc:Choice Requires="wpg">
+            <w:drawing>
+              <wp:anchor distT="0" distB="0" distL="114300" distR="114300" simplePos="0" relativeHeight="251659264" behindDoc="1" locked="0" layoutInCell="1" allowOverlap="1" wp14:anchorId="7C6C3D24" wp14:editId="1294B0E0">
+                <wp:simplePos x="0" y="0"/>
+                <wp:positionH relativeFrom="margin">
+                  <wp:posOffset>2689225</wp:posOffset>
+                </wp:positionH>
+                <wp:positionV relativeFrom="paragraph">
+                  <wp:posOffset>131445</wp:posOffset>
+                </wp:positionV>
+                <wp:extent cx="3787140" cy="2705100"/>
+                <wp:effectExtent l="0" t="0" r="22860" b="19050"/>
+                <wp:wrapTight wrapText="bothSides">
+                  <wp:wrapPolygon edited="0">
+                    <wp:start x="0" y="0"/>
+                    <wp:lineTo x="0" y="2282"/>
+                    <wp:lineTo x="2716" y="2586"/>
+                    <wp:lineTo x="2173" y="3955"/>
+                    <wp:lineTo x="2173" y="4259"/>
+                    <wp:lineTo x="3042" y="5020"/>
+                    <wp:lineTo x="1087" y="7454"/>
+                    <wp:lineTo x="1847" y="9887"/>
+                    <wp:lineTo x="217" y="11256"/>
+                    <wp:lineTo x="217" y="11561"/>
+                    <wp:lineTo x="978" y="12321"/>
+                    <wp:lineTo x="2173" y="14755"/>
+                    <wp:lineTo x="2282" y="14755"/>
+                    <wp:lineTo x="1738" y="15515"/>
+                    <wp:lineTo x="2064" y="17189"/>
+                    <wp:lineTo x="6085" y="17189"/>
+                    <wp:lineTo x="4129" y="18254"/>
+                    <wp:lineTo x="3694" y="18710"/>
+                    <wp:lineTo x="3694" y="20992"/>
+                    <wp:lineTo x="3911" y="21600"/>
+                    <wp:lineTo x="4455" y="21600"/>
+                    <wp:lineTo x="8366" y="21600"/>
+                    <wp:lineTo x="11082" y="21600"/>
+                    <wp:lineTo x="18254" y="20231"/>
+                    <wp:lineTo x="18145" y="14755"/>
+                    <wp:lineTo x="21622" y="12777"/>
+                    <wp:lineTo x="21622" y="10039"/>
+                    <wp:lineTo x="11191" y="9887"/>
+                    <wp:lineTo x="12712" y="7454"/>
+                    <wp:lineTo x="9887" y="5020"/>
+                    <wp:lineTo x="10865" y="3194"/>
+                    <wp:lineTo x="10865" y="2586"/>
+                    <wp:lineTo x="14451" y="2282"/>
+                    <wp:lineTo x="14342" y="152"/>
+                    <wp:lineTo x="8692" y="0"/>
+                    <wp:lineTo x="0" y="0"/>
+                  </wp:wrapPolygon>
+                </wp:wrapTight>
+                <wp:docPr id="3" name="Group 24"/>
+                <wp:cNvGraphicFramePr xmlns:a="http://schemas.openxmlformats.org/drawingml/2006/main"/>
+                <a:graphic xmlns:a="http://schemas.openxmlformats.org/drawingml/2006/main">
+                  <a:graphicData uri="http://schemas.microsoft.com/office/word/2010/wordprocessingGroup">
+                    <wpg:wgp>
+                      <wpg:cNvGrpSpPr/>
+                      <wpg:grpSpPr>
+                        <a:xfrm>
+                          <a:off x="0" y="0"/>
+                          <a:ext cx="3787140" cy="2705100"/>
+                          <a:chOff x="0" y="0"/>
+                          <a:chExt cx="5486400" cy="5205412"/>
+                        </a:xfrm>
+                      </wpg:grpSpPr>
+                      <wps:wsp>
+                        <wps:cNvPr id="4" name="AutoShape 1029"/>
+                        <wps:cNvSpPr>
+                          <a:spLocks noChangeArrowheads="1"/>
+                        </wps:cNvSpPr>
+                        <wps:spPr bwMode="auto">
+                          <a:xfrm>
+                            <a:off x="984249" y="4403724"/>
+                            <a:ext cx="1276350" cy="801688"/>
+                          </a:xfrm>
+                          <a:prstGeom prst="flowChartMagneticDisk">
+                            <a:avLst/>
+                          </a:prstGeom>
+                          <a:solidFill>
+                            <a:srgbClr val="FFFFFF"/>
+                          </a:solidFill>
+                          <a:ln w="9525">
+                            <a:solidFill>
+                              <a:srgbClr val="000000"/>
+                            </a:solidFill>
+                            <a:round/>
+                            <a:headEnd/>
+                            <a:tailEnd/>
+                          </a:ln>
+                        </wps:spPr>
+                        <wps:txbx>
+                          <w:txbxContent>
+                            <w:p>
+                              <w:pPr>
+                                <w:spacing w:line="230" w:lineRule="auto"/>
+                                <w:jc w:val="center"/>
+                                <w:rPr>
+                                  <w:rFonts w:hAnsi="Calibri"/>
+                                  <w:color w:val="FF3300"/>
+                                  <w:kern w:val="24"/>
+                                  <w:sz w:val="40"/>
+                                  <w:szCs w:val="40"/>
+                                </w:rPr>
+                              </w:pPr>
+                              <w:r>
+                                <w:rPr>
+                                  <w:rFonts w:hAnsi="Calibri"/>
+                                  <w:color w:val="FF3300"/>
+                                  <w:kern w:val="24"/>
+                                  <w:sz w:val="40"/>
+                                  <w:szCs w:val="40"/>
+                                </w:rPr>
+                                <w:t>DB</w:t>
+                              </w:r>
+                            </w:p>
+                          </w:txbxContent>
+                        </wps:txbx>
+                        <wps:bodyPr anchor="ctr"/>
+                      </wps:wsp>
+                      <wps:wsp>
+                        <wps:cNvPr id="5" name="AutoShape 1030"/>
+                        <wps:cNvSpPr>
+                          <a:spLocks noChangeArrowheads="1"/>
+                        </wps:cNvSpPr>
+                        <wps:spPr bwMode="auto">
+                          <a:xfrm>
+                            <a:off x="571500" y="661987"/>
+                            <a:ext cx="2046288" cy="568325"/>
+                          </a:xfrm>
+                          <a:prstGeom prst="hexagon">
+                            <a:avLst>
+                              <a:gd name="adj" fmla="val 73761"/>
+                              <a:gd name="vf" fmla="val 115470"/>
+                            </a:avLst>
+                          </a:prstGeom>
+                          <a:solidFill>
+                            <a:srgbClr val="FFFFFF"/>
+                          </a:solidFill>
+                          <a:ln w="9525">
+                            <a:solidFill>
+                              <a:srgbClr val="000000"/>
+                            </a:solidFill>
+                            <a:miter lim="800000"/>
+                            <a:headEnd/>
+                            <a:tailEnd/>
+                          </a:ln>
+                        </wps:spPr>
+                        <wps:txbx>
+                          <w:txbxContent>
+                            <w:p>
+                              <w:pPr>
+                                <w:spacing w:line="192" w:lineRule="auto"/>
+                                <w:jc w:val="both"/>
+                                <w:rPr>
+                                  <w:rFonts w:asciiTheme="majorHAnsi" w:hAnsi="Calibri Light"/>
+                                  <w:color w:val="FF3300"/>
+                                  <w:kern w:val="24"/>
+                                  <w:sz w:val="32"/>
+                                  <w:szCs w:val="32"/>
+                                </w:rPr>
+                              </w:pPr>
+                              <w:r>
+                                <w:rPr>
+                                  <w:rFonts w:asciiTheme="majorHAnsi" w:hAnsi="Calibri Light"/>
+                                  <w:color w:val="FF3300"/>
+                                  <w:kern w:val="24"/>
+                                  <w:sz w:val="32"/>
+                                  <w:szCs w:val="32"/>
+                                </w:rPr>
+                                <w:t xml:space="preserve"> Application</w:t>
+                              </w:r>
+                            </w:p>
+                          </w:txbxContent>
+                        </wps:txbx>
+                        <wps:bodyPr anchor="ctr"/>
+                      </wps:wsp>
+                      <wps:wsp>
+                        <wps:cNvPr id="6" name="AutoShape 1031"/>
+                        <wps:cNvSpPr>
+                          <a:spLocks noChangeArrowheads="1"/>
+                        </wps:cNvSpPr>
+                        <wps:spPr bwMode="auto">
+                          <a:xfrm>
+                            <a:off x="344488" y="1477962"/>
+                            <a:ext cx="2789237" cy="665163"/>
+                          </a:xfrm>
+                          <a:prstGeom prst="hexagon">
+                            <a:avLst>
+                              <a:gd name="adj" fmla="val 79226"/>
+                              <a:gd name="vf" fmla="val 115470"/>
+                            </a:avLst>
+                          </a:prstGeom>
+                          <a:solidFill>
+                            <a:srgbClr val="FFFFFF"/>
+                          </a:solidFill>
+                          <a:ln w="9525">
+                            <a:solidFill>
+                              <a:srgbClr val="000000"/>
+                            </a:solidFill>
+                            <a:miter lim="800000"/>
+                            <a:headEnd/>
+                            <a:tailEnd/>
+                          </a:ln>
+                        </wps:spPr>
+                        <wps:txbx>
+                          <w:txbxContent>
+                            <w:p>
+                              <w:pPr>
+                                <w:spacing w:line="192" w:lineRule="auto"/>
+                                <w:jc w:val="center"/>
+                                <w:rPr>
+                                  <w:rFonts w:hAnsi="Calibri"/>
+                                  <w:color w:val="000000" w:themeColor="text1"/>
+                                  <w:kern w:val="24"/>
+                                  <w:sz w:val="28"/>
+                                  <w:szCs w:val="28"/>
+                                </w:rPr>
+                              </w:pPr>
+                              <w:r>
+                                <w:rPr>
+                                  <w:rFonts w:hAnsi="Calibri"/>
+                                  <w:color w:val="000000" w:themeColor="text1"/>
+                                  <w:kern w:val="24"/>
+                                  <w:sz w:val="28"/>
+                                  <w:szCs w:val="28"/>
+                                </w:rPr>
+                                <w:t>Application development tool</w:t>
+                              </w:r>
+                            </w:p>
+                          </w:txbxContent>
+                        </wps:txbx>
+                        <wps:bodyPr anchor="ctr"/>
+                      </wps:wsp>
+                      <wps:wsp>
+                        <wps:cNvPr id="7" name="AutoShape 1032"/>
+                        <wps:cNvSpPr>
+                          <a:spLocks noChangeArrowheads="1"/>
+                        </wps:cNvSpPr>
+                        <wps:spPr bwMode="auto">
+                          <a:xfrm>
+                            <a:off x="481013" y="3362325"/>
+                            <a:ext cx="2309811" cy="738187"/>
+                          </a:xfrm>
+                          <a:prstGeom prst="hexagon">
+                            <a:avLst>
+                              <a:gd name="adj" fmla="val 64102"/>
+                              <a:gd name="vf" fmla="val 115470"/>
+                            </a:avLst>
+                          </a:prstGeom>
+                          <a:solidFill>
+                            <a:srgbClr val="FFFFFF"/>
+                          </a:solidFill>
+                          <a:ln w="9525">
+                            <a:solidFill>
+                              <a:srgbClr val="000000"/>
+                            </a:solidFill>
+                            <a:miter lim="800000"/>
+                            <a:headEnd/>
+                            <a:tailEnd/>
+                          </a:ln>
+                        </wps:spPr>
+                        <wps:txbx>
+                          <w:txbxContent>
+                            <w:p>
+                              <w:pPr>
+                                <w:spacing w:line="192" w:lineRule="auto"/>
+                                <w:jc w:val="center"/>
+                                <w:rPr>
+                                  <w:rFonts w:hAnsi="Calibri"/>
+                                  <w:color w:val="000000" w:themeColor="text1"/>
+                                  <w:kern w:val="24"/>
+                                  <w:sz w:val="40"/>
+                                  <w:szCs w:val="40"/>
+                                </w:rPr>
+                              </w:pPr>
+                              <w:r>
+                                <w:rPr>
+                                  <w:rFonts w:hAnsi="Calibri"/>
+                                  <w:color w:val="000000" w:themeColor="text1"/>
+                                  <w:kern w:val="24"/>
+                                  <w:sz w:val="40"/>
+                                  <w:szCs w:val="40"/>
+                                </w:rPr>
+                                <w:t>OS</w:t>
+                              </w:r>
+                            </w:p>
+                          </w:txbxContent>
+                        </wps:txbx>
+                        <wps:bodyPr anchor="ctr"/>
+                      </wps:wsp>
+                      <wps:wsp>
+                        <wps:cNvPr id="8" name="AutoShape 1033"/>
+                        <wps:cNvSpPr>
+                          <a:spLocks noChangeArrowheads="1"/>
+                        </wps:cNvSpPr>
+                        <wps:spPr bwMode="auto">
+                          <a:xfrm>
+                            <a:off x="73025" y="2386012"/>
+                            <a:ext cx="3094038" cy="738188"/>
+                          </a:xfrm>
+                          <a:prstGeom prst="hexagon">
+                            <a:avLst>
+                              <a:gd name="adj" fmla="val 83440"/>
+                              <a:gd name="vf" fmla="val 115470"/>
+                            </a:avLst>
+                          </a:prstGeom>
+                          <a:solidFill>
+                            <a:srgbClr val="FFFFFF"/>
+                          </a:solidFill>
+                          <a:ln w="9525">
+                            <a:solidFill>
+                              <a:srgbClr val="000000"/>
+                            </a:solidFill>
+                            <a:miter lim="800000"/>
+                            <a:headEnd/>
+                            <a:tailEnd/>
+                          </a:ln>
+                        </wps:spPr>
+                        <wps:txbx>
+                          <w:txbxContent>
+                            <w:p>
+                              <w:pPr>
+                                <w:spacing w:line="192" w:lineRule="auto"/>
+                                <w:jc w:val="center"/>
+                                <w:rPr>
+                                  <w:rFonts w:hAnsi="Calibri"/>
+                                  <w:color w:val="FF3300"/>
+                                  <w:kern w:val="24"/>
+                                  <w:sz w:val="40"/>
+                                  <w:szCs w:val="40"/>
+                                </w:rPr>
+                              </w:pPr>
+                              <w:r>
+                                <w:rPr>
+                                  <w:rFonts w:hAnsi="Calibri"/>
+                                  <w:color w:val="FF3300"/>
+                                  <w:kern w:val="24"/>
+                                  <w:sz w:val="40"/>
+                                  <w:szCs w:val="40"/>
+                                </w:rPr>
+                                <w:t>DBMS</w:t>
+                              </w:r>
+                            </w:p>
+                          </w:txbxContent>
+                        </wps:txbx>
+                        <wps:bodyPr anchor="ctr"/>
+                      </wps:wsp>
+                      <wps:wsp>
+                        <wps:cNvPr id="9" name="Line 1036"/>
+                        <wps:cNvSpPr>
+                          <a:spLocks noChangeShapeType="1"/>
+                        </wps:cNvSpPr>
+                        <wps:spPr bwMode="auto">
+                          <a:xfrm flipH="1">
+                            <a:off x="3178175" y="2752725"/>
+                            <a:ext cx="388938" cy="4762"/>
+                          </a:xfrm>
+                          <a:prstGeom prst="line">
+                            <a:avLst/>
+                          </a:prstGeom>
+                          <a:noFill/>
+                          <a:ln w="6350">
+                            <a:solidFill>
+                              <a:srgbClr val="000000"/>
+                            </a:solidFill>
+                            <a:round/>
+                            <a:headEnd/>
+                            <a:tailEnd type="stealth" w="sm" len="sm"/>
+                          </a:ln>
+                          <a:extLst>
+                            <a:ext uri="{909E8E84-426E-40DD-AFC4-6F175D3DCCD1}">
+                              <a14:hiddenFill xmlns:a14="http://schemas.microsoft.com/office/drawing/2010/main">
+                                <a:noFill/>
+                              </a14:hiddenFill>
+                            </a:ext>
+                          </a:extLst>
+                        </wps:spPr>
+                        <wps:bodyPr/>
+                      </wps:wsp>
+                      <wps:wsp>
+                        <wps:cNvPr id="10" name="Line 1037"/>
+                        <wps:cNvSpPr>
+                          <a:spLocks noChangeShapeType="1"/>
+                        </wps:cNvSpPr>
+                        <wps:spPr bwMode="auto">
+                          <a:xfrm>
+                            <a:off x="1595438" y="1263650"/>
+                            <a:ext cx="0" cy="228600"/>
+                          </a:xfrm>
+                          <a:prstGeom prst="line">
+                            <a:avLst/>
+                          </a:prstGeom>
+                          <a:noFill/>
+                          <a:ln w="6350">
+                            <a:solidFill>
+                              <a:srgbClr val="000000"/>
+                            </a:solidFill>
+                            <a:round/>
+                            <a:headEnd/>
+                            <a:tailEnd/>
+                          </a:ln>
+                          <a:extLst>
+                            <a:ext uri="{909E8E84-426E-40DD-AFC4-6F175D3DCCD1}">
+                              <a14:hiddenFill xmlns:a14="http://schemas.microsoft.com/office/drawing/2010/main">
+                                <a:noFill/>
+                              </a14:hiddenFill>
+                            </a:ext>
+                          </a:extLst>
+                        </wps:spPr>
+                        <wps:bodyPr/>
+                      </wps:wsp>
+                      <wps:wsp>
+                        <wps:cNvPr id="11" name="Line 1038"/>
+                        <wps:cNvSpPr>
+                          <a:spLocks noChangeShapeType="1"/>
+                        </wps:cNvSpPr>
+                        <wps:spPr bwMode="auto">
+                          <a:xfrm>
+                            <a:off x="1595438" y="4100512"/>
+                            <a:ext cx="0" cy="301625"/>
+                          </a:xfrm>
+                          <a:prstGeom prst="line">
+                            <a:avLst/>
+                          </a:prstGeom>
+                          <a:noFill/>
+                          <a:ln w="6350">
+                            <a:solidFill>
+                              <a:srgbClr val="000000"/>
+                            </a:solidFill>
+                            <a:round/>
+                            <a:headEnd/>
+                            <a:tailEnd/>
+                          </a:ln>
+                          <a:extLst>
+                            <a:ext uri="{909E8E84-426E-40DD-AFC4-6F175D3DCCD1}">
+                              <a14:hiddenFill xmlns:a14="http://schemas.microsoft.com/office/drawing/2010/main">
+                                <a:noFill/>
+                              </a14:hiddenFill>
+                            </a:ext>
+                          </a:extLst>
+                        </wps:spPr>
+                        <wps:bodyPr/>
+                      </wps:wsp>
+                      <wps:wsp>
+                        <wps:cNvPr id="12" name="Line 1039"/>
+                        <wps:cNvSpPr>
+                          <a:spLocks noChangeShapeType="1"/>
+                        </wps:cNvSpPr>
+                        <wps:spPr bwMode="auto">
+                          <a:xfrm>
+                            <a:off x="1595438" y="3124200"/>
+                            <a:ext cx="0" cy="241300"/>
+                          </a:xfrm>
+                          <a:prstGeom prst="line">
+                            <a:avLst/>
+                          </a:prstGeom>
+                          <a:noFill/>
+                          <a:ln w="6350">
+                            <a:solidFill>
+                              <a:srgbClr val="000000"/>
+                            </a:solidFill>
+                            <a:round/>
+                            <a:headEnd/>
+                            <a:tailEnd/>
+                          </a:ln>
+                          <a:extLst>
+                            <a:ext uri="{909E8E84-426E-40DD-AFC4-6F175D3DCCD1}">
+                              <a14:hiddenFill xmlns:a14="http://schemas.microsoft.com/office/drawing/2010/main">
+                                <a:noFill/>
+                              </a14:hiddenFill>
+                            </a:ext>
+                          </a:extLst>
+                        </wps:spPr>
+                        <wps:bodyPr/>
+                      </wps:wsp>
+                      <wps:wsp>
+                        <wps:cNvPr id="13" name="Line 1040"/>
+                        <wps:cNvSpPr>
+                          <a:spLocks noChangeShapeType="1"/>
+                        </wps:cNvSpPr>
+                        <wps:spPr bwMode="auto">
+                          <a:xfrm flipH="1">
+                            <a:off x="1595438" y="2143125"/>
+                            <a:ext cx="0" cy="252412"/>
+                          </a:xfrm>
+                          <a:prstGeom prst="line">
+                            <a:avLst/>
+                          </a:prstGeom>
+                          <a:noFill/>
+                          <a:ln w="6350">
+                            <a:solidFill>
+                              <a:srgbClr val="000000"/>
+                            </a:solidFill>
+                            <a:round/>
+                            <a:headEnd/>
+                            <a:tailEnd/>
+                          </a:ln>
+                          <a:extLst>
+                            <a:ext uri="{909E8E84-426E-40DD-AFC4-6F175D3DCCD1}">
+                              <a14:hiddenFill xmlns:a14="http://schemas.microsoft.com/office/drawing/2010/main">
+                                <a:noFill/>
+                              </a14:hiddenFill>
+                            </a:ext>
+                          </a:extLst>
+                        </wps:spPr>
+                        <wps:bodyPr/>
+                      </wps:wsp>
+                      <wps:wsp>
+                        <wps:cNvPr id="14" name="Line 1041"/>
+                        <wps:cNvSpPr>
+                          <a:spLocks noChangeShapeType="1"/>
+                        </wps:cNvSpPr>
+                        <wps:spPr bwMode="auto">
+                          <a:xfrm>
+                            <a:off x="642938" y="441325"/>
+                            <a:ext cx="231775" cy="304800"/>
+                          </a:xfrm>
+                          <a:prstGeom prst="line">
+                            <a:avLst/>
+                          </a:prstGeom>
+                          <a:noFill/>
+                          <a:ln w="6350">
+                            <a:solidFill>
+                              <a:srgbClr val="000000"/>
+                            </a:solidFill>
+                            <a:round/>
+                            <a:headEnd/>
+                            <a:tailEnd type="stealth" w="sm" len="sm"/>
+                          </a:ln>
+                          <a:extLst>
+                            <a:ext uri="{909E8E84-426E-40DD-AFC4-6F175D3DCCD1}">
+                              <a14:hiddenFill xmlns:a14="http://schemas.microsoft.com/office/drawing/2010/main">
+                                <a:noFill/>
+                              </a14:hiddenFill>
+                            </a:ext>
+                          </a:extLst>
+                        </wps:spPr>
+                        <wps:bodyPr/>
+                      </wps:wsp>
+                      <wps:wsp>
+                        <wps:cNvPr id="15" name="Line 1042"/>
+                        <wps:cNvSpPr>
+                          <a:spLocks noChangeShapeType="1"/>
+                        </wps:cNvSpPr>
+                        <wps:spPr bwMode="auto">
+                          <a:xfrm flipH="1">
+                            <a:off x="2386013" y="423862"/>
+                            <a:ext cx="519112" cy="377825"/>
+                          </a:xfrm>
+                          <a:prstGeom prst="line">
+                            <a:avLst/>
+                          </a:prstGeom>
+                          <a:noFill/>
+                          <a:ln w="6350">
+                            <a:solidFill>
+                              <a:srgbClr val="000000"/>
+                            </a:solidFill>
+                            <a:round/>
+                            <a:headEnd/>
+                            <a:tailEnd type="stealth" w="sm" len="sm"/>
+                          </a:ln>
+                          <a:extLst>
+                            <a:ext uri="{909E8E84-426E-40DD-AFC4-6F175D3DCCD1}">
+                              <a14:hiddenFill xmlns:a14="http://schemas.microsoft.com/office/drawing/2010/main">
+                                <a:noFill/>
+                              </a14:hiddenFill>
+                            </a:ext>
+                          </a:extLst>
+                        </wps:spPr>
+                        <wps:bodyPr/>
+                      </wps:wsp>
+                      <wps:wsp>
+                        <wps:cNvPr id="16" name="Line 1043"/>
+                        <wps:cNvSpPr>
+                          <a:spLocks noChangeShapeType="1"/>
+                        </wps:cNvSpPr>
+                        <wps:spPr bwMode="auto">
+                          <a:xfrm>
+                            <a:off x="1584325" y="395287"/>
+                            <a:ext cx="0" cy="252413"/>
+                          </a:xfrm>
+                          <a:prstGeom prst="line">
+                            <a:avLst/>
+                          </a:prstGeom>
+                          <a:noFill/>
+                          <a:ln w="6350">
+                            <a:solidFill>
+                              <a:srgbClr val="000000"/>
+                            </a:solidFill>
+                            <a:round/>
+                            <a:headEnd/>
+                            <a:tailEnd type="stealth" w="sm" len="sm"/>
+                          </a:ln>
+                          <a:extLst>
+                            <a:ext uri="{909E8E84-426E-40DD-AFC4-6F175D3DCCD1}">
+                              <a14:hiddenFill xmlns:a14="http://schemas.microsoft.com/office/drawing/2010/main">
+                                <a:noFill/>
+                              </a14:hiddenFill>
+                            </a:ext>
+                          </a:extLst>
+                        </wps:spPr>
+                        <wps:bodyPr/>
+                      </wps:wsp>
+                      <wps:wsp>
+                        <wps:cNvPr id="17" name="Rectangle 1044"/>
+                        <wps:cNvSpPr>
+                          <a:spLocks noChangeArrowheads="1"/>
+                        </wps:cNvSpPr>
+                        <wps:spPr bwMode="auto">
+                          <a:xfrm>
+                            <a:off x="3538538" y="2466975"/>
+                            <a:ext cx="1947862" cy="581025"/>
+                          </a:xfrm>
+                          <a:prstGeom prst="rect">
+                            <a:avLst/>
+                          </a:prstGeom>
+                          <a:solidFill>
+                            <a:srgbClr val="FFFFFF"/>
+                          </a:solidFill>
+                          <a:ln w="9525">
+                            <a:solidFill>
+                              <a:srgbClr val="000000"/>
+                            </a:solidFill>
+                            <a:miter lim="800000"/>
+                            <a:headEnd/>
+                            <a:tailEnd/>
+                          </a:ln>
+                        </wps:spPr>
+                        <wps:txbx>
+                          <w:txbxContent>
+                            <w:p>
+                              <w:pPr>
+                                <w:spacing w:line="192" w:lineRule="auto"/>
+                                <w:jc w:val="both"/>
+                                <w:rPr>
+                                  <w:rFonts w:hAnsi="Calibri"/>
+                                  <w:color w:val="000000" w:themeColor="text1"/>
+                                  <w:kern w:val="24"/>
+                                  <w:sz w:val="40"/>
+                                  <w:szCs w:val="40"/>
+                                </w:rPr>
+                              </w:pPr>
+                              <w:r>
+                                <w:rPr>
+                                  <w:rFonts w:hAnsi="Calibri"/>
+                                  <w:color w:val="000000" w:themeColor="text1"/>
+                                  <w:kern w:val="24"/>
+                                  <w:sz w:val="40"/>
+                                  <w:szCs w:val="40"/>
+                                </w:rPr>
+                                <w:t xml:space="preserve">  </w:t>
+                              </w:r>
+                              <w:r>
+                                <w:rPr>
+                                  <w:rFonts w:asciiTheme="majorHAnsi" w:hAnsi="Calibri Light"/>
+                                  <w:color w:val="FF3300"/>
+                                  <w:kern w:val="24"/>
+                                  <w:sz w:val="36"/>
+                                  <w:szCs w:val="36"/>
+                                </w:rPr>
+                                <w:t>Administrator</w:t>
+                              </w:r>
+                            </w:p>
+                          </w:txbxContent>
+                        </wps:txbx>
+                        <wps:bodyPr anchor="ctr"/>
+                      </wps:wsp>
+                      <wps:wsp>
+                        <wps:cNvPr id="18" name="Rectangle 1045"/>
+                        <wps:cNvSpPr>
+                          <a:spLocks noChangeArrowheads="1"/>
+                        </wps:cNvSpPr>
+                        <wps:spPr bwMode="auto">
+                          <a:xfrm>
+                            <a:off x="2601913" y="71437"/>
+                            <a:ext cx="1001712" cy="442913"/>
+                          </a:xfrm>
+                          <a:prstGeom prst="rect">
+                            <a:avLst/>
+                          </a:prstGeom>
+                          <a:solidFill>
+                            <a:srgbClr val="FFFFFF"/>
+                          </a:solidFill>
+                          <a:ln w="9525">
+                            <a:solidFill>
+                              <a:srgbClr val="000000"/>
+                            </a:solidFill>
+                            <a:miter lim="800000"/>
+                            <a:headEnd/>
+                            <a:tailEnd/>
+                          </a:ln>
+                        </wps:spPr>
+                        <wps:txbx>
+                          <w:txbxContent>
+                            <w:p>
+                              <w:pPr>
+                                <w:spacing w:line="192" w:lineRule="auto"/>
+                                <w:jc w:val="center"/>
+                                <w:rPr>
+                                  <w:rFonts w:asciiTheme="majorHAnsi" w:hAnsi="Calibri Light"/>
+                                  <w:color w:val="000000" w:themeColor="text1"/>
+                                  <w:kern w:val="24"/>
+                                  <w:sz w:val="28"/>
+                                  <w:szCs w:val="28"/>
+                                </w:rPr>
+                              </w:pPr>
+                              <w:r>
+                                <w:rPr>
+                                  <w:rFonts w:asciiTheme="majorHAnsi" w:hAnsi="Calibri Light"/>
+                                  <w:color w:val="000000" w:themeColor="text1"/>
+                                  <w:kern w:val="24"/>
+                                  <w:sz w:val="28"/>
+                                  <w:szCs w:val="28"/>
+                                </w:rPr>
+                                <w:t>User</w:t>
+                              </w:r>
+                            </w:p>
+                          </w:txbxContent>
+                        </wps:txbx>
+                        <wps:bodyPr anchor="ctr"/>
+                      </wps:wsp>
+                      <wps:wsp>
+                        <wps:cNvPr id="19" name="Rectangle 1046"/>
+                        <wps:cNvSpPr>
+                          <a:spLocks noChangeArrowheads="1"/>
+                        </wps:cNvSpPr>
+                        <wps:spPr bwMode="auto">
+                          <a:xfrm>
+                            <a:off x="1152525" y="50800"/>
+                            <a:ext cx="1000125" cy="463550"/>
+                          </a:xfrm>
+                          <a:prstGeom prst="rect">
+                            <a:avLst/>
+                          </a:prstGeom>
+                          <a:solidFill>
+                            <a:srgbClr val="FFFFFF"/>
+                          </a:solidFill>
+                          <a:ln w="9525">
+                            <a:solidFill>
+                              <a:srgbClr val="000000"/>
+                            </a:solidFill>
+                            <a:miter lim="800000"/>
+                            <a:headEnd/>
+                            <a:tailEnd/>
+                          </a:ln>
+                        </wps:spPr>
+                        <wps:txbx>
+                          <w:txbxContent>
+                            <w:p>
+                              <w:pPr>
+                                <w:spacing w:line="192" w:lineRule="auto"/>
+                                <w:jc w:val="center"/>
+                                <w:rPr>
+                                  <w:rFonts w:asciiTheme="majorHAnsi" w:hAnsi="Calibri Light"/>
+                                  <w:color w:val="000000" w:themeColor="text1"/>
+                                  <w:kern w:val="24"/>
+                                  <w:sz w:val="28"/>
+                                  <w:szCs w:val="28"/>
+                                </w:rPr>
+                              </w:pPr>
+                              <w:r>
+                                <w:rPr>
+                                  <w:rFonts w:asciiTheme="majorHAnsi" w:hAnsi="Calibri Light"/>
+                                  <w:color w:val="000000" w:themeColor="text1"/>
+                                  <w:kern w:val="24"/>
+                                  <w:sz w:val="28"/>
+                                  <w:szCs w:val="28"/>
+                                </w:rPr>
+                                <w:t>User</w:t>
+                              </w:r>
+                            </w:p>
+                          </w:txbxContent>
+                        </wps:txbx>
+                        <wps:bodyPr anchor="ctr"/>
+                      </wps:wsp>
+                      <wps:wsp>
+                        <wps:cNvPr id="20" name="Rectangle 1047"/>
+                        <wps:cNvSpPr>
+                          <a:spLocks noChangeArrowheads="1"/>
+                        </wps:cNvSpPr>
+                        <wps:spPr bwMode="auto">
+                          <a:xfrm>
+                            <a:off x="0" y="44450"/>
+                            <a:ext cx="1000125" cy="469900"/>
+                          </a:xfrm>
+                          <a:prstGeom prst="rect">
+                            <a:avLst/>
+                          </a:prstGeom>
+                          <a:solidFill>
+                            <a:srgbClr val="FFFFFF"/>
+                          </a:solidFill>
+                          <a:ln w="9525">
+                            <a:solidFill>
+                              <a:srgbClr val="000000"/>
+                            </a:solidFill>
+                            <a:miter lim="800000"/>
+                            <a:headEnd/>
+                            <a:tailEnd/>
+                          </a:ln>
+                        </wps:spPr>
+                        <wps:txbx>
+                          <w:txbxContent>
+                            <w:p>
+                              <w:pPr>
+                                <w:spacing w:line="192" w:lineRule="auto"/>
+                                <w:jc w:val="center"/>
+                                <w:rPr>
+                                  <w:rFonts w:asciiTheme="majorHAnsi" w:hAnsi="Calibri Light"/>
+                                  <w:color w:val="000000" w:themeColor="text1"/>
+                                  <w:kern w:val="24"/>
+                                  <w:sz w:val="28"/>
+                                  <w:szCs w:val="28"/>
+                                </w:rPr>
+                              </w:pPr>
+                              <w:r>
+                                <w:rPr>
+                                  <w:rFonts w:asciiTheme="majorHAnsi" w:hAnsi="Calibri Light"/>
+                                  <w:color w:val="000000" w:themeColor="text1"/>
+                                  <w:kern w:val="24"/>
+                                  <w:sz w:val="28"/>
+                                  <w:szCs w:val="28"/>
+                                </w:rPr>
+                                <w:t>User</w:t>
+                              </w:r>
+                            </w:p>
+                          </w:txbxContent>
+                        </wps:txbx>
+                        <wps:bodyPr anchor="ctr"/>
+                      </wps:wsp>
+                      <wps:wsp>
+                        <wps:cNvPr id="21" name="TextBox 23"/>
+                        <wps:cNvSpPr txBox="1">
+                          <a:spLocks noChangeArrowheads="1"/>
+                        </wps:cNvSpPr>
+                        <wps:spPr bwMode="auto">
+                          <a:xfrm>
+                            <a:off x="2098675" y="0"/>
+                            <a:ext cx="576580" cy="494030"/>
+                          </a:xfrm>
+                          <a:prstGeom prst="rect">
+                            <a:avLst/>
+                          </a:prstGeom>
+                          <a:noFill/>
+                          <a:ln>
+                            <a:noFill/>
+                          </a:ln>
+                          <a:extLst>
+                            <a:ext uri="{909E8E84-426E-40DD-AFC4-6F175D3DCCD1}">
+                              <a14:hiddenFill xmlns:a14="http://schemas.microsoft.com/office/drawing/2010/main">
+                                <a:solidFill>
+                                  <a:srgbClr val="FFFFFF"/>
+                                </a:solidFill>
+                              </a14:hiddenFill>
+                            </a:ext>
+                            <a:ext uri="{91240B29-F687-4F45-9708-019B960494DF}">
+                              <a14:hiddenLine xmlns:a14="http://schemas.microsoft.com/office/drawing/2010/main" w="9525">
+                                <a:solidFill>
+                                  <a:srgbClr val="000000"/>
+                                </a:solidFill>
+                                <a:miter lim="800000"/>
+                                <a:headEnd/>
+                                <a:tailEnd/>
+                              </a14:hiddenLine>
+                            </a:ext>
+                          </a:extLst>
+                        </wps:spPr>
+                        <wps:txbx>
+                          <w:txbxContent>
+                            <w:p>
+                              <w:pPr>
+                                <w:rPr>
+                                  <w:rFonts w:hAnsi="Calibri"/>
+                                  <w:color w:val="000000" w:themeColor="text1"/>
+                                  <w:kern w:val="24"/>
+                                  <w:sz w:val="36"/>
+                                  <w:szCs w:val="36"/>
+                                </w:rPr>
+                              </w:pPr>
+                              <w:r>
+                                <w:rPr>
+                                  <w:rFonts w:hAnsi="Calibri"/>
+                                  <w:color w:val="000000" w:themeColor="text1"/>
+                                  <w:kern w:val="24"/>
+                                  <w:sz w:val="36"/>
+                                  <w:szCs w:val="36"/>
+                                </w:rPr>
+                                <w:t>…</w:t>
+                              </w:r>
+                            </w:p>
+                          </w:txbxContent>
+                        </wps:txbx>
+                        <wps:bodyPr wrap="square">
+                          <a:noAutofit/>
+                        </wps:bodyPr>
+                      </wps:wsp>
+                      <wps:wsp>
+                        <wps:cNvPr id="22" name="直接箭头连接符 25"/>
+                        <wps:cNvCnPr>
+                          <a:cxnSpLocks noChangeShapeType="1"/>
+                        </wps:cNvCnPr>
+                        <wps:spPr bwMode="auto">
+                          <a:xfrm rot="10800000">
+                            <a:off x="2268538" y="4826000"/>
+                            <a:ext cx="2260600" cy="22225"/>
+                          </a:xfrm>
+                          <a:prstGeom prst="straightConnector1">
+                            <a:avLst/>
+                          </a:prstGeom>
+                          <a:noFill/>
+                          <a:ln w="9525" algn="ctr">
+                            <a:solidFill>
+                              <a:schemeClr val="tx1"/>
+                            </a:solidFill>
+                            <a:round/>
+                            <a:headEnd/>
+                            <a:tailEnd type="arrow" w="med" len="med"/>
+                          </a:ln>
+                          <a:extLst>
+                            <a:ext uri="{909E8E84-426E-40DD-AFC4-6F175D3DCCD1}">
+                              <a14:hiddenFill xmlns:a14="http://schemas.microsoft.com/office/drawing/2010/main">
+                                <a:noFill/>
+                              </a14:hiddenFill>
+                            </a:ext>
+                          </a:extLst>
+                        </wps:spPr>
+                        <wps:bodyPr/>
+                      </wps:wsp>
+                      <wps:wsp>
+                        <wps:cNvPr id="23" name="直接连接符 28"/>
+                        <wps:cNvCnPr>
+                          <a:cxnSpLocks noChangeShapeType="1"/>
+                        </wps:cNvCnPr>
+                        <wps:spPr bwMode="auto">
+                          <a:xfrm rot="16200000" flipV="1">
+                            <a:off x="3621088" y="3940175"/>
+                            <a:ext cx="1800225" cy="15875"/>
+                          </a:xfrm>
+                          <a:prstGeom prst="line">
+                            <a:avLst/>
+                          </a:prstGeom>
+                          <a:noFill/>
+                          <a:ln w="9525" algn="ctr">
+                            <a:solidFill>
+                              <a:schemeClr val="tx1"/>
+                            </a:solidFill>
+                            <a:round/>
+                            <a:headEnd/>
+                            <a:tailEnd/>
+                          </a:ln>
+                          <a:extLst>
+                            <a:ext uri="{909E8E84-426E-40DD-AFC4-6F175D3DCCD1}">
+                              <a14:hiddenFill xmlns:a14="http://schemas.microsoft.com/office/drawing/2010/main">
+                                <a:noFill/>
+                              </a14:hiddenFill>
+                            </a:ext>
+                          </a:extLst>
+                        </wps:spPr>
+                        <wps:bodyPr/>
+                      </wps:wsp>
+                    </wpg:wgp>
+                  </a:graphicData>
+                </a:graphic>
+                <wp14:sizeRelH relativeFrom="margin">
+                  <wp14:pctWidth>0</wp14:pctWidth>
+                </wp14:sizeRelH>
+                <wp14:sizeRelV relativeFrom="margin">
+                  <wp14:pctHeight>0</wp14:pctHeight>
+                </wp14:sizeRelV>
+              </wp:anchor>
+            </w:drawing>
+          </mc:Choice>
+          <mc:Fallback>
+            <w:pict>
+              <v:group w14:anchorId="7C6C3D24" id="Group 24" o:spid="_x0000_s1026" style="position:absolute;margin-left:211.75pt;margin-top:10.35pt;width:298.2pt;height:213pt;z-index:-251657216;mso-position-horizontal-relative:margin;mso-width-relative:margin;mso-height-relative:margin" coordsize="54864,52054" o:gfxdata="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">
+                <v:shapetype id="_x0000_t132" coordsize="21600,21600" o:spt="132" path="m10800,qx,3391l,18209qy10800,21600,21600,18209l21600,3391qy10800,xem,3391nfqy10800,6782,21600,3391e">
+                  <v:path o:extrusionok="f" gradientshapeok="t" o:connecttype="custom" o:connectlocs="10800,6782;10800,0;0,10800;10800,21600;21600,10800" o:connectangles="270,270,180,90,0" textboxrect="0,6782,21600,18209"/>
+                </v:shapetype>
+                <v:shape id="AutoShape 1029" o:spid="_x0000_s1027" type="#_x0000_t132" style="position:absolute;left:9842;top:44037;width:12763;height:8017;visibility:visible;mso-wrap-style:square;v-text-anchor:middle" o:gfxdata="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">
+                  <v:textbox>
+                    <w:txbxContent>
+                      <w:p>
+                        <w:pPr>
+                          <w:spacing w:line="230" w:lineRule="auto"/>
+                          <w:jc w:val="center"/>
+                          <w:rPr>
+                            <w:rFonts w:hAnsi="Calibri"/>
+                            <w:color w:val="FF3300"/>
+                            <w:kern w:val="24"/>
+                            <w:sz w:val="40"/>
+                            <w:szCs w:val="40"/>
+                          </w:rPr>
+                        </w:pPr>
+                        <w:r>
+                          <w:rPr>
+                            <w:rFonts w:hAnsi="Calibri"/>
+                            <w:color w:val="FF3300"/>
+                            <w:kern w:val="24"/>
+                            <w:sz w:val="40"/>
+                            <w:szCs w:val="40"/>
+                          </w:rPr>
+                          <w:t>DB</w:t>
+                        </w:r>
+                      </w:p>
+                    </w:txbxContent>
+                  </v:textbox>
+                </v:shape>
+                <v:shapetype id="_x0000_t9" coordsize="21600,21600" o:spt="9" adj="5400" path="m@0,l,10800@0,21600@1,21600,21600,10800@1,xe">
+                  <v:stroke joinstyle="miter"/>
+                  <v:formulas>
+                    <v:f eqn="val #0"/>
+                    <v:f eqn="sum width 0 #0"/>
+                    <v:f eqn="sum height 0 #0"/>
+                    <v:f eqn="prod @0 2929 10000"/>
+                    <v:f eqn="sum width 0 @3"/>
+                    <v:f eqn="sum height 0 @3"/>
+                  </v:formulas>
+                  <v:path gradientshapeok="t" o:connecttype="rect" textboxrect="1800,1800,19800,19800;3600,3600,18000,18000;6300,6300,15300,15300"/>
+                  <v:handles>
+                    <v:h position="#0,topLeft" xrange="0,10800"/>
+                  </v:handles>
+                </v:shapetype>
+                <v:shape id="AutoShape 1030" o:spid="_x0000_s1028" type="#_x0000_t9" style="position:absolute;left:5715;top:6619;width:20462;height:5684;visibility:visible;mso-wrap-style:square;v-text-anchor:middle" o:gfxdata="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" adj="4425">
+                  <v:textbox>
+                    <w:txbxContent>
+                      <w:p>
+                        <w:pPr>
+                          <w:spacing w:line="192" w:lineRule="auto"/>
+                          <w:jc w:val="both"/>
+                          <w:rPr>
+                            <w:rFonts w:asciiTheme="majorHAnsi" w:hAnsi="Calibri Light"/>
+                            <w:color w:val="FF3300"/>
+                            <w:kern w:val="24"/>
+                            <w:sz w:val="32"/>
+                            <w:szCs w:val="32"/>
+                          </w:rPr>
+                        </w:pPr>
+                        <w:r>
+                          <w:rPr>
+                            <w:rFonts w:asciiTheme="majorHAnsi" w:hAnsi="Calibri Light"/>
+                            <w:color w:val="FF3300"/>
+                            <w:kern w:val="24"/>
+                            <w:sz w:val="32"/>
+                            <w:szCs w:val="32"/>
+                          </w:rPr>
+                          <w:t xml:space="preserve"> Application</w:t>
+                        </w:r>
+                      </w:p>
+                    </w:txbxContent>
+                  </v:textbox>
+                </v:shape>
+                <v:shape id="AutoShape 1031" o:spid="_x0000_s1029" type="#_x0000_t9" style="position:absolute;left:3444;top:14779;width:27893;height:6652;visibility:visible;mso-wrap-style:square;v-text-anchor:middle" o:gfxdata="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" adj="4081">
+                  <v:textbox>
+                    <w:txbxContent>
+                      <w:p>
+                        <w:pPr>
+                          <w:spacing w:line="192" w:lineRule="auto"/>
+                          <w:jc w:val="center"/>
+                          <w:rPr>
+                            <w:rFonts w:hAnsi="Calibri"/>
+                            <w:color w:val="000000" w:themeColor="text1"/>
+                            <w:kern w:val="24"/>
+                            <w:sz w:val="28"/>
+                            <w:szCs w:val="28"/>
+                          </w:rPr>
+                        </w:pPr>
+                        <w:r>
+                          <w:rPr>
+                            <w:rFonts w:hAnsi="Calibri"/>
+                            <w:color w:val="000000" w:themeColor="text1"/>
+                            <w:kern w:val="24"/>
+                            <w:sz w:val="28"/>
+                            <w:szCs w:val="28"/>
+                          </w:rPr>
+                          <w:t>Application development tool</w:t>
+                        </w:r>
+                      </w:p>
+                    </w:txbxContent>
+                  </v:textbox>
+                </v:shape>
+                <v:shape id="AutoShape 1032" o:spid="_x0000_s1030" type="#_x0000_t9" style="position:absolute;left:4810;top:33623;width:23098;height:7382;visibility:visible;mso-wrap-style:square;v-text-anchor:middle" o:gfxdata="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" adj="4425">
+                  <v:textbox>
+                    <w:txbxContent>
+                      <w:p>
+                        <w:pPr>
+                          <w:spacing w:line="192" w:lineRule="auto"/>
+                          <w:jc w:val="center"/>
+                          <w:rPr>
+                            <w:rFonts w:hAnsi="Calibri"/>
+                            <w:color w:val="000000" w:themeColor="text1"/>
+                            <w:kern w:val="24"/>
+                            <w:sz w:val="40"/>
+                            <w:szCs w:val="40"/>
+                          </w:rPr>
+                        </w:pPr>
+                        <w:r>
+                          <w:rPr>
+                            <w:rFonts w:hAnsi="Calibri"/>
+                            <w:color w:val="000000" w:themeColor="text1"/>
+                            <w:kern w:val="24"/>
+                            <w:sz w:val="40"/>
+                            <w:szCs w:val="40"/>
+                          </w:rPr>
+                          <w:t>OS</w:t>
+                        </w:r>
+                      </w:p>
+                    </w:txbxContent>
+                  </v:textbox>
+                </v:shape>
+                <v:shape id="AutoShape 1033" o:spid="_x0000_s1031" type="#_x0000_t9" style="position:absolute;left:730;top:23860;width:30940;height:7382;visibility:visible;mso-wrap-style:square;v-text-anchor:middle" o:gfxdata="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" adj="4300">
+                  <v:textbox>
+                    <w:txbxContent>
+                      <w:p>
+                        <w:pPr>
+                          <w:spacing w:line="192" w:lineRule="auto"/>
+                          <w:jc w:val="center"/>
+                          <w:rPr>
+                            <w:rFonts w:hAnsi="Calibri"/>
+                            <w:color w:val="FF3300"/>
+                            <w:kern w:val="24"/>
+                            <w:sz w:val="40"/>
+                            <w:szCs w:val="40"/>
+                          </w:rPr>
+                        </w:pPr>
+                        <w:r>
+                          <w:rPr>
+                            <w:rFonts w:hAnsi="Calibri"/>
+                            <w:color w:val="FF3300"/>
+                            <w:kern w:val="24"/>
+                            <w:sz w:val="40"/>
+                            <w:szCs w:val="40"/>
+                          </w:rPr>
+                          <w:t>DBMS</w:t>
+                        </w:r>
+                      </w:p>
+                    </w:txbxContent>
+                  </v:textbox>
+                </v:shape>
+                <v:line id="Line 1036" o:spid="_x0000_s1032" style="position:absolute;flip:x;visibility:visible;mso-wrap-style:square;v-text-anchor:top" from="31781,27527" to="35671,27574" o:gfxdata="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" strokeweight=".5pt">
+                  <v:stroke endarrow="classic" endarrowwidth="narrow" endarrowlength="short"/>
+                </v:line>
+                <v:line id="Line 1037" o:spid="_x0000_s1033" style="position:absolute;visibility:visible;mso-wrap-style:square;v-text-anchor:top" from="15954,12636" to="15954,14922" o:gfxdata="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" strokeweight=".5pt"/>
+                <v:line id="Line 1038" o:spid="_x0000_s1034" style="position:absolute;visibility:visible;mso-wrap-style:square;v-text-anchor:top" from="15954,41005" to="15954,44021" o:gfxdata="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" strokeweight=".5pt"/>
+                <v:line id="Line 1039" o:spid="_x0000_s1035" style="position:absolute;visibility:visible;mso-wrap-style:square;v-text-anchor:top" from="15954,31242" to="15954,33655" o:gfxdata="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" strokeweight=".5pt"/>
+                <v:line id="Line 1040" o:spid="_x0000_s1036" style="position:absolute;flip:x;visibility:visible;mso-wrap-style:square;v-text-anchor:top" from="15954,21431" to="15954,23955" o:gfxdata="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" strokeweight=".5pt"/>
+                <v:line id="Line 1041" o:spid="_x0000_s1037" style="position:absolute;visibility:visible;mso-wrap-style:square;v-text-anchor:top" from="6429,4413" to="8747,7461" o:gfxdata="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" strokeweight=".5pt">
+                  <v:stroke endarrow="classic" endarrowwidth="narrow" endarrowlength="short"/>
+                </v:line>
+                <v:line id="Line 1042" o:spid="_x0000_s1038" style="position:absolute;flip:x;visibility:visible;mso-wrap-style:square;v-text-anchor:top" from="23860,4238" to="29051,8016" o:gfxdata="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" strokeweight=".5pt">
+                  <v:stroke endarrow="classic" endarrowwidth="narrow" endarrowlength="short"/>
+                </v:line>
+                <v:line id="Line 1043" o:spid="_x0000_s1039" style="position:absolute;visibility:visible;mso-wrap-style:square;v-text-anchor:top" from="15843,3952" to="15843,6477" o:gfxdata="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" strokeweight=".5pt">
+                  <v:stroke endarrow="classic" endarrowwidth="narrow" endarrowlength="short"/>
+                </v:line>
+                <v:rect id="Rectangle 1044" o:spid="_x0000_s1040" style="position:absolute;left:35385;top:24669;width:19479;height:5811;visibility:visible;mso-wrap-style:square;v-text-anchor:middle" o:gfxdata="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">
+                  <v:textbox>
+                    <w:txbxContent>
+                      <w:p>
+                        <w:pPr>
+                          <w:spacing w:line="192" w:lineRule="auto"/>
+                          <w:jc w:val="both"/>
+                          <w:rPr>
+                            <w:rFonts w:hAnsi="Calibri"/>
+                            <w:color w:val="000000" w:themeColor="text1"/>
+                            <w:kern w:val="24"/>
+                            <w:sz w:val="40"/>
+                            <w:szCs w:val="40"/>
+                          </w:rPr>
+                        </w:pPr>
+                        <w:r>
+                          <w:rPr>
+                            <w:rFonts w:hAnsi="Calibri"/>
+                            <w:color w:val="000000" w:themeColor="text1"/>
+                            <w:kern w:val="24"/>
+                            <w:sz w:val="40"/>
+                            <w:szCs w:val="40"/>
+                          </w:rPr>
+                          <w:t xml:space="preserve">  </w:t>
+                        </w:r>
+                        <w:r>
+                          <w:rPr>
+                            <w:rFonts w:asciiTheme="majorHAnsi" w:hAnsi="Calibri Light"/>
+                            <w:color w:val="FF3300"/>
+                            <w:kern w:val="24"/>
+                            <w:sz w:val="36"/>
+                            <w:szCs w:val="36"/>
+                          </w:rPr>
+                          <w:t>Administrator</w:t>
+                        </w:r>
+                      </w:p>
+                    </w:txbxContent>
+                  </v:textbox>
+                </v:rect>
+                <v:rect id="Rectangle 1045" o:spid="_x0000_s1041" style="position:absolute;left:26019;top:714;width:10017;height:4429;visibility:visible;mso-wrap-style:square;v-text-anchor:middle" o:gfxdata="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">
+                  <v:textbox>
+                    <w:txbxContent>
+                      <w:p>
+                        <w:pPr>
+                          <w:spacing w:line="192" w:lineRule="auto"/>
+                          <w:jc w:val="center"/>
+                          <w:rPr>
+                            <w:rFonts w:asciiTheme="majorHAnsi" w:hAnsi="Calibri Light"/>
+                            <w:color w:val="000000" w:themeColor="text1"/>
+                            <w:kern w:val="24"/>
+                            <w:sz w:val="28"/>
+                            <w:szCs w:val="28"/>
+                          </w:rPr>
+                        </w:pPr>
+                        <w:r>
+                          <w:rPr>
+                            <w:rFonts w:asciiTheme="majorHAnsi" w:hAnsi="Calibri Light"/>
+                            <w:color w:val="000000" w:themeColor="text1"/>
+                            <w:kern w:val="24"/>
+                            <w:sz w:val="28"/>
+                            <w:szCs w:val="28"/>
+                          </w:rPr>
+                          <w:t>User</w:t>
+                        </w:r>
+                      </w:p>
+                    </w:txbxContent>
+                  </v:textbox>
+                </v:rect>
+                <v:rect id="Rectangle 1046" o:spid="_x0000_s1042" style="position:absolute;left:11525;top:508;width:10001;height:4635;visibility:visible;mso-wrap-style:square;v-text-anchor:middle" o:gfxdata="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">
+                  <v:textbox>
+                    <w:txbxContent>
+                      <w:p>
+                        <w:pPr>
+                          <w:spacing w:line="192" w:lineRule="auto"/>
+                          <w:jc w:val="center"/>
+                          <w:rPr>
+                            <w:rFonts w:asciiTheme="majorHAnsi" w:hAnsi="Calibri Light"/>
+                            <w:color w:val="000000" w:themeColor="text1"/>
+                            <w:kern w:val="24"/>
+                            <w:sz w:val="28"/>
+                            <w:szCs w:val="28"/>
+                          </w:rPr>
+                        </w:pPr>
+                        <w:r>
+                          <w:rPr>
+                            <w:rFonts w:asciiTheme="majorHAnsi" w:hAnsi="Calibri Light"/>
+                            <w:color w:val="000000" w:themeColor="text1"/>
+                            <w:kern w:val="24"/>
+                            <w:sz w:val="28"/>
+                            <w:szCs w:val="28"/>
+                          </w:rPr>
+                          <w:t>User</w:t>
+                        </w:r>
+                      </w:p>
+                    </w:txbxContent>
+                  </v:textbox>
+                </v:rect>
+                <v:rect id="Rectangle 1047" o:spid="_x0000_s1043" style="position:absolute;top:444;width:10001;height:4699;visibility:visible;mso-wrap-style:square;v-text-anchor:middle" o:gfxdata="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">
+                  <v:textbox>
+                    <w:txbxContent>
+                      <w:p>
+                        <w:pPr>
+                          <w:spacing w:line="192" w:lineRule="auto"/>
+                          <w:jc w:val="center"/>
+                          <w:rPr>
+                            <w:rFonts w:asciiTheme="majorHAnsi" w:hAnsi="Calibri Light"/>
+                            <w:color w:val="000000" w:themeColor="text1"/>
+                            <w:kern w:val="24"/>
+                            <w:sz w:val="28"/>
+                            <w:szCs w:val="28"/>
+                          </w:rPr>
+                        </w:pPr>
+                        <w:r>
+                          <w:rPr>
+                            <w:rFonts w:asciiTheme="majorHAnsi" w:hAnsi="Calibri Light"/>
+                            <w:color w:val="000000" w:themeColor="text1"/>
+                            <w:kern w:val="24"/>
+                            <w:sz w:val="28"/>
+                            <w:szCs w:val="28"/>
+                          </w:rPr>
+                          <w:t>User</w:t>
+                        </w:r>
+                      </w:p>
+                    </w:txbxContent>
+                  </v:textbox>
+                </v:rect>
+                <v:shapetype id="_x0000_t202" coordsize="21600,21600" o:spt="202" path="m,l,21600r21600,l21600,xe">
+                  <v:stroke joinstyle="miter"/>
+                  <v:path gradientshapeok="t" o:connecttype="rect"/>
+                </v:shapetype>
+                <v:shape id="TextBox 23" o:spid="_x0000_s1044" type="#_x0000_t202" style="position:absolute;left:20986;width:5766;height:4940;visibility:visible;mso-wrap-style:square;v-text-anchor:top" o:gfxdata="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" filled="f" stroked="f">
+                  <v:textbox>
+                    <w:txbxContent>
+                      <w:p>
+                        <w:pPr>
+                          <w:rPr>
+                            <w:rFonts w:hAnsi="Calibri"/>
+                            <w:color w:val="000000" w:themeColor="text1"/>
+                            <w:kern w:val="24"/>
+                            <w:sz w:val="36"/>
+                            <w:szCs w:val="36"/>
+                          </w:rPr>
+                        </w:pPr>
+                        <w:r>
+                          <w:rPr>
+                            <w:rFonts w:hAnsi="Calibri"/>
+                            <w:color w:val="000000" w:themeColor="text1"/>
+                            <w:kern w:val="24"/>
+                            <w:sz w:val="36"/>
+                            <w:szCs w:val="36"/>
+                          </w:rPr>
+                          <w:t>…</w:t>
+                        </w:r>
+                      </w:p>
+                    </w:txbxContent>
+                  </v:textbox>
+                </v:shape>
+                <v:shapetype id="_x0000_t32" coordsize="21600,21600" o:spt="32" o:oned="t" path="m,l21600,21600e" filled="f">
+                  <v:path arrowok="t" fillok="f" o:connecttype="none"/>
+                  <o:lock v:ext="edit" shapetype="t"/>
+                </v:shapetype>
+                <v:shape id="直接箭头连接符 25" o:spid="_x0000_s1045" type="#_x0000_t32" style="position:absolute;left:22685;top:48260;width:22606;height:222;rotation:180;visibility:visible;mso-wrap-style:square" o:connectortype="straight" o:gfxdata="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" strokecolor="black [3213]">
+                  <v:stroke endarrow="open"/>
+                </v:shape>
+                <v:line id="直接连接符 28" o:spid="_x0000_s1046" style="position:absolute;rotation:90;flip:y;visibility:visible;mso-wrap-style:square" from="36211,39401" to="54213,39560" o:connectortype="straight" o:gfxdata="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" strokecolor="black [3213]"/>
+                <w10:wrap type="tight" anchorx="margin"/>
+              </v:group>
+            </w:pict>
+          </mc:Fallback>
+        </mc:AlternateContent>
+      </w:r>
+    </w:p>
+    <w:p>
+      <w:pPr>
+        <w:rPr>
+          <w:sz w:val="24"/>
+          <w:szCs w:val="24"/>
+        </w:rPr>
+      </w:pPr>
+      <w:r>
+        <w:rPr>
+          <w:sz w:val="24"/>
+          <w:szCs w:val="24"/>
+        </w:rPr>
+        <w:t>Database System</w:t>
+      </w:r>
+    </w:p>
+    <w:p>
+      <w:pPr>
+        <w:pStyle w:val="Listeavsnitt"/>
+        <w:numPr>
+          <w:ilvl w:val="0"/>
+          <w:numId w:val="1"/>
+        </w:numPr>
+        <w:rPr>
+          <w:sz w:val="24"/>
+          <w:szCs w:val="24"/>
+        </w:rPr>
+      </w:pPr>
+      <w:r>
+        <w:rPr>
+          <w:sz w:val="24"/>
+          <w:szCs w:val="24"/>
+        </w:rPr>
+        <w:t>Contains</w:t>
+      </w:r>
+    </w:p>
+    <w:p>
+      <w:pPr>
+        <w:pStyle w:val="Listeavsnitt"/>
+        <w:numPr>
+          <w:ilvl w:val="0"/>
+          <w:numId w:val="3"/>
+        </w:numPr>
+        <w:rPr>
+          <w:sz w:val="24"/>
+          <w:szCs w:val="24"/>
+        </w:rPr>
+      </w:pPr>
+      <w:r>
+        <w:rPr>
+          <w:sz w:val="24"/>
+          <w:szCs w:val="24"/>
+        </w:rPr>
+        <w:t>Database</w:t>
+      </w:r>
+    </w:p>
+    <w:p>
+      <w:pPr>
+        <w:pStyle w:val="Listeavsnitt"/>
+        <w:numPr>
+          <w:ilvl w:val="0"/>
+          <w:numId w:val="3"/>
+        </w:numPr>
+        <w:rPr>
+          <w:sz w:val="24"/>
+          <w:szCs w:val="24"/>
+        </w:rPr>
+      </w:pPr>
+      <w:r>
+        <w:rPr>
+          <w:sz w:val="24"/>
+          <w:szCs w:val="24"/>
+        </w:rPr>
+        <w:t>DBMS &amp; application development tools</w:t>
+      </w:r>
+    </w:p>
+    <w:p>
+      <w:pPr>
+        <w:pStyle w:val="Listeavsnitt"/>
+        <w:numPr>
+          <w:ilvl w:val="0"/>
+          <w:numId w:val="3"/>
+        </w:numPr>
+        <w:rPr>
+          <w:sz w:val="24"/>
+          <w:szCs w:val="24"/>
+        </w:rPr>
+      </w:pPr>
+      <w:r>
+        <w:rPr>
+          <w:sz w:val="24"/>
+          <w:szCs w:val="24"/>
+        </w:rPr>
+        <w:t>Application</w:t>
+      </w:r>
+    </w:p>
+    <w:p>
+      <w:pPr>
+        <w:pStyle w:val="Listeavsnitt"/>
+        <w:numPr>
+          <w:ilvl w:val="0"/>
+          <w:numId w:val="3"/>
+        </w:numPr>
+        <w:rPr>
+          <w:sz w:val="24"/>
+          <w:szCs w:val="24"/>
+        </w:rPr>
+      </w:pPr>
+      <w:r>
+        <w:rPr>
+          <w:sz w:val="24"/>
+          <w:szCs w:val="24"/>
+        </w:rPr>
+        <w:t>Administrator</w:t>
+      </w:r>
+    </w:p>
+    <w:p>
+      <w:pPr>
+        <w:pStyle w:val="Listeavsnitt"/>
+        <w:numPr>
+          <w:ilvl w:val="0"/>
+          <w:numId w:val="1"/>
+        </w:numPr>
+        <w:rPr>
+          <w:sz w:val="24"/>
+          <w:szCs w:val="24"/>
+        </w:rPr>
+      </w:pPr>
+      <w:r>
+        <w:rPr>
+          <w:sz w:val="24"/>
+          <w:szCs w:val="24"/>
+        </w:rPr>
+        <w:t>Structure</w:t>
+      </w:r>
+    </w:p>
+    <w:p>
+      <w:pPr>
+        <w:rPr>
+          <w:sz w:val="24"/>
+          <w:szCs w:val="24"/>
+        </w:rPr>
+      </w:pPr>
+    </w:p>
+    <w:p>
+      <w:pPr>
+        <w:rPr>
+          <w:sz w:val="24"/>
+          <w:szCs w:val="24"/>
+        </w:rPr>
+      </w:pPr>
+      <w:r>
+        <w:rPr>
+          <w:sz w:val="24"/>
+          <w:szCs w:val="24"/>
+        </w:rPr>
+        <w:t>History</w:t>
+      </w:r>
+    </w:p>
+    <w:p>
+      <w:pPr>
+        <w:pStyle w:val="Listeavsnitt"/>
+        <w:numPr>
+          <w:ilvl w:val="0"/>
+          <w:numId w:val="1"/>
+        </w:numPr>
+        <w:rPr>
+          <w:sz w:val="24"/>
+          <w:szCs w:val="24"/>
+        </w:rPr>
+      </w:pPr>
+      <w:r>
+        <w:rPr>
+          <w:sz w:val="24"/>
+          <w:szCs w:val="24"/>
+        </w:rPr>
+        <w:t>Database management technology is</w:t>
+      </w:r>
+    </w:p>
+    <w:p>
+      <w:pPr>
+        <w:pStyle w:val="Listeavsnitt"/>
+        <w:numPr>
+          <w:ilvl w:val="0"/>
+          <w:numId w:val="3"/>
+        </w:numPr>
+        <w:rPr>
+          <w:sz w:val="24"/>
+          <w:szCs w:val="24"/>
+        </w:rPr>
+      </w:pPr>
+      <w:r>
+        <w:rPr>
+          <w:sz w:val="24"/>
+          <w:szCs w:val="24"/>
+        </w:rPr>
+        <w:t>To classify, organize, code, store, access and maintain data</w:t>
+      </w:r>
+    </w:p>
+    <w:p>
+      <w:pPr>
+        <w:pStyle w:val="Listeavsnitt"/>
+        <w:numPr>
+          <w:ilvl w:val="0"/>
+          <w:numId w:val="3"/>
+        </w:numPr>
+        <w:rPr>
+          <w:sz w:val="24"/>
+          <w:szCs w:val="24"/>
+        </w:rPr>
+      </w:pPr>
+      <w:r>
+        <w:rPr>
+          <w:sz w:val="24"/>
+          <w:szCs w:val="24"/>
+        </w:rPr>
+        <w:t>Center of data processing</w:t>
+      </w:r>
+    </w:p>
+    <w:p>
+      <w:pPr>
+        <w:pStyle w:val="Listeavsnitt"/>
+        <w:numPr>
+          <w:ilvl w:val="0"/>
+          <w:numId w:val="1"/>
+        </w:numPr>
+        <w:rPr>
+          <w:sz w:val="24"/>
+          <w:szCs w:val="24"/>
+        </w:rPr>
+      </w:pPr>
+      <w:r>
+        <w:rPr>
+          <w:sz w:val="24"/>
+          <w:szCs w:val="24"/>
+        </w:rPr>
+        <w:t>Phases</w:t>
+      </w:r>
+    </w:p>
+    <w:p>
+      <w:pPr>
+        <w:pStyle w:val="Listeavsnitt"/>
+        <w:numPr>
+          <w:ilvl w:val="0"/>
+          <w:numId w:val="3"/>
+        </w:numPr>
+        <w:rPr>
+          <w:sz w:val="24"/>
+          <w:szCs w:val="24"/>
+        </w:rPr>
+      </w:pPr>
+      <w:r>
+        <w:rPr>
+          <w:sz w:val="24"/>
+          <w:szCs w:val="24"/>
+        </w:rPr>
+        <w:t>Manual Management</w:t>
+      </w:r>
+    </w:p>
+    <w:p>
+      <w:pPr>
+        <w:pStyle w:val="Listeavsnitt"/>
+        <w:numPr>
+          <w:ilvl w:val="0"/>
+          <w:numId w:val="3"/>
+        </w:numPr>
+        <w:rPr>
+          <w:sz w:val="24"/>
+          <w:szCs w:val="24"/>
+        </w:rPr>
+      </w:pPr>
+      <w:r>
+        <w:rPr>
+          <w:sz w:val="24"/>
+          <w:szCs w:val="24"/>
+        </w:rPr>
+        <w:t>File system</w:t>
+      </w:r>
+    </w:p>
+    <w:p>
+      <w:pPr>
+        <w:pStyle w:val="Listeavsnitt"/>
+        <w:numPr>
+          <w:ilvl w:val="0"/>
+          <w:numId w:val="3"/>
+        </w:numPr>
+        <w:rPr>
+          <w:sz w:val="24"/>
+          <w:szCs w:val="24"/>
+        </w:rPr>
+      </w:pPr>
+      <w:r>
+        <w:rPr>
+          <w:sz w:val="24"/>
+          <w:szCs w:val="24"/>
+        </w:rPr>
+        <w:t>Database</w:t>
+      </w:r>
+    </w:p>
+    <w:p>
+      <w:pPr>
+        <w:pStyle w:val="Listeavsnitt"/>
+        <w:numPr>
+          <w:ilvl w:val="0"/>
+          <w:numId w:val="1"/>
+        </w:numPr>
+        <w:rPr>
+          <w:sz w:val="24"/>
+          <w:szCs w:val="24"/>
+        </w:rPr>
+      </w:pPr>
+      <w:r>
+        <w:rPr>
+          <w:sz w:val="24"/>
+          <w:szCs w:val="24"/>
+        </w:rPr>
+        <w:t>Motivations &amp; Constraints</w:t>
+      </w:r>
+    </w:p>
+    <w:p>
+      <w:pPr>
+        <w:pStyle w:val="Listeavsnitt"/>
+        <w:numPr>
+          <w:ilvl w:val="0"/>
+          <w:numId w:val="3"/>
+        </w:numPr>
+        <w:rPr>
+          <w:sz w:val="24"/>
+          <w:szCs w:val="24"/>
+        </w:rPr>
+      </w:pPr>
+      <w:r>
+        <w:rPr>
+          <w:sz w:val="24"/>
+          <w:szCs w:val="24"/>
+        </w:rPr>
+        <w:t>Application</w:t>
+      </w:r>
+    </w:p>
+    <w:p>
+      <w:pPr>
+        <w:pStyle w:val="Listeavsnitt"/>
+        <w:numPr>
+          <w:ilvl w:val="0"/>
+          <w:numId w:val="3"/>
+        </w:numPr>
+        <w:rPr>
+          <w:sz w:val="24"/>
+          <w:szCs w:val="24"/>
+        </w:rPr>
+      </w:pPr>
+      <w:r>
+        <w:rPr>
+          <w:sz w:val="24"/>
+          <w:szCs w:val="24"/>
+        </w:rPr>
+        <w:t>Computer hardware</w:t>
+      </w:r>
+    </w:p>
+    <w:p>
+      <w:pPr>
+        <w:pStyle w:val="Listeavsnitt"/>
+        <w:numPr>
+          <w:ilvl w:val="0"/>
+          <w:numId w:val="3"/>
+        </w:numPr>
+        <w:rPr>
+          <w:sz w:val="24"/>
+          <w:szCs w:val="24"/>
+        </w:rPr>
+      </w:pPr>
+      <w:r>
+        <w:rPr>
+          <w:sz w:val="24"/>
+          <w:szCs w:val="24"/>
+        </w:rPr>
+        <w:t>Computer software</w:t>
+      </w:r>
+    </w:p>
+    <w:p>
+      <w:pPr>
+        <w:rPr>
+          <w:sz w:val="24"/>
+          <w:szCs w:val="24"/>
+        </w:rPr>
+      </w:pPr>
+    </w:p>
+    <w:p>
+      <w:pPr>
+        <w:rPr>
+          <w:sz w:val="24"/>
+          <w:szCs w:val="24"/>
+        </w:rPr>
+      </w:pPr>
+      <w:r>
+        <w:rPr>
+          <w:sz w:val="24"/>
+          <w:szCs w:val="24"/>
+        </w:rPr>
+        <w:t>Characteristics of DB</w:t>
+      </w:r>
+    </w:p>
+    <w:p>
+      <w:pPr>
+        <w:pStyle w:val="Listeavsnitt"/>
+        <w:numPr>
+          <w:ilvl w:val="0"/>
+          <w:numId w:val="1"/>
+        </w:numPr>
+        <w:rPr>
+          <w:sz w:val="24"/>
+          <w:szCs w:val="24"/>
+        </w:rPr>
+      </w:pPr>
+      <w:r>
+        <w:rPr>
+          <w:sz w:val="24"/>
+          <w:szCs w:val="24"/>
+        </w:rPr>
+        <w:t>Data is structured</w:t>
+      </w:r>
+    </w:p>
+    <w:p>
+      <w:pPr>
+        <w:pStyle w:val="Listeavsnitt"/>
+        <w:numPr>
+          <w:ilvl w:val="0"/>
+          <w:numId w:val="3"/>
+        </w:numPr>
+        <w:rPr>
+          <w:sz w:val="24"/>
+          <w:szCs w:val="24"/>
+        </w:rPr>
+      </w:pPr>
+      <w:r>
+        <w:rPr>
+          <w:sz w:val="24"/>
+          <w:szCs w:val="24"/>
+        </w:rPr>
+        <w:t>Systematical structured</w:t>
+      </w:r>
+    </w:p>
+    <w:p>
+      <w:pPr>
+        <w:pStyle w:val="Listeavsnitt"/>
+        <w:numPr>
+          <w:ilvl w:val="0"/>
+          <w:numId w:val="1"/>
+        </w:numPr>
+        <w:rPr>
+          <w:sz w:val="24"/>
+          <w:szCs w:val="24"/>
+        </w:rPr>
+      </w:pPr>
+      <w:r>
+        <w:rPr>
+          <w:sz w:val="24"/>
+          <w:szCs w:val="24"/>
+        </w:rPr>
+        <w:t>High sharing, low redundancy, easy to expand</w:t>
+      </w:r>
+    </w:p>
+    <w:p>
+      <w:pPr>
+        <w:pStyle w:val="Listeavsnitt"/>
+        <w:numPr>
+          <w:ilvl w:val="0"/>
+          <w:numId w:val="1"/>
+        </w:numPr>
+        <w:rPr>
+          <w:sz w:val="24"/>
+          <w:szCs w:val="24"/>
+        </w:rPr>
+      </w:pPr>
+      <w:r>
+        <w:rPr>
+          <w:sz w:val="24"/>
+          <w:szCs w:val="24"/>
+        </w:rPr>
+        <w:t xml:space="preserve">High </w:t>
+      </w:r>
+      <w:proofErr w:type="spellStart"/>
+      <w:r>
+        <w:rPr>
+          <w:sz w:val="24"/>
+          <w:szCs w:val="24"/>
+        </w:rPr>
+        <w:t>indenpendency</w:t>
+      </w:r>
+      <w:proofErr w:type="spellEnd"/>
+    </w:p>
+    <w:p>
+      <w:pPr>
+        <w:pStyle w:val="Listeavsnitt"/>
+        <w:numPr>
+          <w:ilvl w:val="0"/>
+          <w:numId w:val="3"/>
+        </w:numPr>
+        <w:rPr>
+          <w:sz w:val="24"/>
+          <w:szCs w:val="24"/>
+        </w:rPr>
+      </w:pPr>
+      <w:r>
+        <w:rPr>
+          <w:sz w:val="24"/>
+          <w:szCs w:val="24"/>
+        </w:rPr>
+        <w:t>Complete physical independency</w:t>
+      </w:r>
+    </w:p>
+    <w:p>
+      <w:pPr>
+        <w:pStyle w:val="Listeavsnitt"/>
+        <w:numPr>
+          <w:ilvl w:val="0"/>
+          <w:numId w:val="3"/>
+        </w:numPr>
+        <w:rPr>
+          <w:sz w:val="24"/>
+          <w:szCs w:val="24"/>
+        </w:rPr>
+      </w:pPr>
+      <w:r>
+        <w:rPr>
+          <w:sz w:val="24"/>
+          <w:szCs w:val="24"/>
+        </w:rPr>
+        <w:t>Relative logical independency</w:t>
+      </w:r>
+    </w:p>
+    <w:p>
+      <w:pPr>
+        <w:pStyle w:val="Listeavsnitt"/>
+        <w:numPr>
+          <w:ilvl w:val="0"/>
+          <w:numId w:val="1"/>
+        </w:numPr>
+        <w:rPr>
+          <w:sz w:val="24"/>
+          <w:szCs w:val="24"/>
+        </w:rPr>
+      </w:pPr>
+      <w:r>
+        <w:rPr>
+          <w:sz w:val="24"/>
+          <w:szCs w:val="24"/>
+        </w:rPr>
+        <w:t>Unified management and control by DBMS</w:t>
+      </w:r>
+    </w:p>
+    <w:p>
+      <w:pPr>
+        <w:pStyle w:val="Listeavsnitt"/>
+        <w:numPr>
+          <w:ilvl w:val="0"/>
+          <w:numId w:val="3"/>
+        </w:numPr>
+        <w:rPr>
+          <w:sz w:val="24"/>
+          <w:szCs w:val="24"/>
+        </w:rPr>
+      </w:pPr>
+      <w:r>
+        <w:rPr>
+          <w:sz w:val="24"/>
+          <w:szCs w:val="24"/>
+        </w:rPr>
+        <w:t>Control: Security, integrity, concurrency, recovery</w:t>
+      </w:r>
+    </w:p>
+    <w:p>
+      <w:pPr>
+        <w:rPr>
+          <w:sz w:val="24"/>
+          <w:szCs w:val="24"/>
+        </w:rPr>
+      </w:pPr>
+    </w:p>
+    <w:p>
+      <w:pPr>
+        <w:rPr>
+          <w:sz w:val="24"/>
+          <w:szCs w:val="24"/>
+        </w:rPr>
+      </w:pPr>
+    </w:p>
+    <w:p>
+      <w:pPr>
+        <w:rPr>
+          <w:sz w:val="24"/>
+          <w:szCs w:val="24"/>
+        </w:rPr>
+      </w:pPr>
+    </w:p>
+    <w:p>
+      <w:pPr>
+        <w:rPr>
+          <w:sz w:val="24"/>
+          <w:szCs w:val="24"/>
+        </w:rPr>
+      </w:pPr>
+    </w:p>
+    <w:p>
+      <w:pPr>
         <w:rPr>
           <w:sz w:val="24"/>
           <w:szCs w:val="24"/>
@@ -2151,6 +5394,184 @@
 <file path=word/numbering.xml><?xml version="1.0" encoding="utf-8"?>
 <w:numbering xmlns:wpc="http://schemas.microsoft.com/office/word/2010/wordprocessingCanvas" xmlns:cx="http://schemas.microsoft.com/office/drawing/2014/chartex" xmlns:cx1="http://schemas.microsoft.com/office/drawing/2015/9/8/chartex" xmlns:cx2="http://schemas.microsoft.com/office/drawing/2015/10/21/chartex" xmlns:cx3="http://schemas.microsoft.com/office/drawing/2016/5/9/chartex" xmlns:cx4="http://schemas.microsoft.com/office/drawing/2016/5/10/chartex" xmlns:cx5="http://schemas.microsoft.com/office/drawing/2016/5/11/chartex" xmlns:cx6="http://schemas.microsoft.com/office/drawing/2016/5/12/chartex" xmlns:cx7="http://schemas.microsoft.com/office/drawing/2016/5/13/chartex" xmlns:cx8="http://schemas.microsoft.com/office/drawing/2016/5/14/chartex" xmlns:mc="http://schemas.openxmlformats.org/markup-compatibility/2006" xmlns:aink="http://schemas.microsoft.com/office/drawing/2016/ink" xmlns:am3d="http://schemas.microsoft.com/office/drawing/2017/model3d" xmlns:o="urn:schemas-microsoft-com:office:office" xmlns:oel="http://schemas.microsoft.com/office/2019/extlst" xmlns:r="http://schemas.openxmlformats.org/officeDocument/2006/relationships" xmlns:m="http://schemas.openxmlformats.org/officeDocument/2006/math" xmlns:v="urn:schemas-microsoft-com:vml" xmlns:wp14="http://schemas.microsoft.com/office/word/2010/wordprocessingDrawing" xmlns:wp="http://schemas.openxmlformats.org/drawingml/2006/wordprocessingDrawing" xmlns:w10="urn:schemas-microsoft-com:office:word" xmlns:w="http://schemas.openxmlformats.org/wordprocessingml/2006/main" xmlns:w14="http://schemas.microsoft.com/office/word/2010/wordml" xmlns:w15="http://schemas.microsoft.com/office/word/2012/wordml" xmlns:w16cex="http://schemas.microsoft.com/office/word/2018/wordml/cex" xmlns:w16cid="http://schemas.microsoft.com/office/word/2016/wordml/cid" xmlns:w16="http://schemas.microsoft.com/office/word/2018/wordml" xmlns:w16sdtdh="http://schemas.microsoft.com/office/word/2020/wordml/sdtdatahash" xmlns:w16se="http://schemas.microsoft.com/office/word/2015/wordml/symex" xmlns:wpg="http://schemas.microsoft.com/office/word/2010/wordprocessingGroup" xmlns:wpi="http://schemas.microsoft.com/office/word/2010/wordprocessingInk" xmlns:wne="http://schemas.microsoft.com/office/word/2006/wordml" xmlns:wps="http://schemas.microsoft.com/office/word/2010/wordprocessingShape" mc:Ignorable="w14 w15 w16se w16cid w16 w16cex w16sdtdh wp14">
   <w:abstractNum w:abstractNumId="0" w15:restartNumberingAfterBreak="0">
+    <w:nsid w:val="12C416B5"/>
+    <w:multiLevelType w:val="hybridMultilevel"/>
+    <w:tmpl w:val="34DADAE0"/>
+    <w:lvl w:ilvl="0" w:tplc="FFAC3282">
+      <w:start w:val="1"/>
+      <w:numFmt w:val="decimal"/>
+      <w:lvlText w:val="%1."/>
+      <w:lvlJc w:val="left"/>
+      <w:pPr>
+        <w:ind w:left="1440" w:hanging="360"/>
+      </w:pPr>
+      <w:rPr>
+        <w:rFonts w:hint="default"/>
+      </w:rPr>
+    </w:lvl>
+    <w:lvl w:ilvl="1" w:tplc="04140019" w:tentative="1">
+      <w:start w:val="1"/>
+      <w:numFmt w:val="lowerLetter"/>
+      <w:lvlText w:val="%2."/>
+      <w:lvlJc w:val="left"/>
+      <w:pPr>
+        <w:ind w:left="2160" w:hanging="360"/>
+      </w:pPr>
+    </w:lvl>
+    <w:lvl w:ilvl="2" w:tplc="0414001B" w:tentative="1">
+      <w:start w:val="1"/>
+      <w:numFmt w:val="lowerRoman"/>
+      <w:lvlText w:val="%3."/>
+      <w:lvlJc w:val="right"/>
+      <w:pPr>
+        <w:ind w:left="2880" w:hanging="180"/>
+      </w:pPr>
+    </w:lvl>
+    <w:lvl w:ilvl="3" w:tplc="0414000F" w:tentative="1">
+      <w:start w:val="1"/>
+      <w:numFmt w:val="decimal"/>
+      <w:lvlText w:val="%4."/>
+      <w:lvlJc w:val="left"/>
+      <w:pPr>
+        <w:ind w:left="3600" w:hanging="360"/>
+      </w:pPr>
+    </w:lvl>
+    <w:lvl w:ilvl="4" w:tplc="04140019" w:tentative="1">
+      <w:start w:val="1"/>
+      <w:numFmt w:val="lowerLetter"/>
+      <w:lvlText w:val="%5."/>
+      <w:lvlJc w:val="left"/>
+      <w:pPr>
+        <w:ind w:left="4320" w:hanging="360"/>
+      </w:pPr>
+    </w:lvl>
+    <w:lvl w:ilvl="5" w:tplc="0414001B" w:tentative="1">
+      <w:start w:val="1"/>
+      <w:numFmt w:val="lowerRoman"/>
+      <w:lvlText w:val="%6."/>
+      <w:lvlJc w:val="right"/>
+      <w:pPr>
+        <w:ind w:left="5040" w:hanging="180"/>
+      </w:pPr>
+    </w:lvl>
+    <w:lvl w:ilvl="6" w:tplc="0414000F" w:tentative="1">
+      <w:start w:val="1"/>
+      <w:numFmt w:val="decimal"/>
+      <w:lvlText w:val="%7."/>
+      <w:lvlJc w:val="left"/>
+      <w:pPr>
+        <w:ind w:left="5760" w:hanging="360"/>
+      </w:pPr>
+    </w:lvl>
+    <w:lvl w:ilvl="7" w:tplc="04140019" w:tentative="1">
+      <w:start w:val="1"/>
+      <w:numFmt w:val="lowerLetter"/>
+      <w:lvlText w:val="%8."/>
+      <w:lvlJc w:val="left"/>
+      <w:pPr>
+        <w:ind w:left="6480" w:hanging="360"/>
+      </w:pPr>
+    </w:lvl>
+    <w:lvl w:ilvl="8" w:tplc="0414001B" w:tentative="1">
+      <w:start w:val="1"/>
+      <w:numFmt w:val="lowerRoman"/>
+      <w:lvlText w:val="%9."/>
+      <w:lvlJc w:val="right"/>
+      <w:pPr>
+        <w:ind w:left="7200" w:hanging="180"/>
+      </w:pPr>
+    </w:lvl>
+  </w:abstractNum>
+  <w:abstractNum w:abstractNumId="1" w15:restartNumberingAfterBreak="0">
+    <w:nsid w:val="1487252C"/>
+    <w:multiLevelType w:val="hybridMultilevel"/>
+    <w:tmpl w:val="F7A8A6D2"/>
+    <w:lvl w:ilvl="0" w:tplc="8F844406">
+      <w:start w:val="1"/>
+      <w:numFmt w:val="decimal"/>
+      <w:lvlText w:val="%1."/>
+      <w:lvlJc w:val="left"/>
+      <w:pPr>
+        <w:ind w:left="1440" w:hanging="360"/>
+      </w:pPr>
+      <w:rPr>
+        <w:rFonts w:hint="default"/>
+      </w:rPr>
+    </w:lvl>
+    <w:lvl w:ilvl="1" w:tplc="04140019" w:tentative="1">
+      <w:start w:val="1"/>
+      <w:numFmt w:val="lowerLetter"/>
+      <w:lvlText w:val="%2."/>
+      <w:lvlJc w:val="left"/>
+      <w:pPr>
+        <w:ind w:left="2160" w:hanging="360"/>
+      </w:pPr>
+    </w:lvl>
+    <w:lvl w:ilvl="2" w:tplc="0414001B" w:tentative="1">
+      <w:start w:val="1"/>
+      <w:numFmt w:val="lowerRoman"/>
+      <w:lvlText w:val="%3."/>
+      <w:lvlJc w:val="right"/>
+      <w:pPr>
+        <w:ind w:left="2880" w:hanging="180"/>
+      </w:pPr>
+    </w:lvl>
+    <w:lvl w:ilvl="3" w:tplc="0414000F" w:tentative="1">
+      <w:start w:val="1"/>
+      <w:numFmt w:val="decimal"/>
+      <w:lvlText w:val="%4."/>
+      <w:lvlJc w:val="left"/>
+      <w:pPr>
+        <w:ind w:left="3600" w:hanging="360"/>
+      </w:pPr>
+    </w:lvl>
+    <w:lvl w:ilvl="4" w:tplc="04140019" w:tentative="1">
+      <w:start w:val="1"/>
+      <w:numFmt w:val="lowerLetter"/>
+      <w:lvlText w:val="%5."/>
+      <w:lvlJc w:val="left"/>
+      <w:pPr>
+        <w:ind w:left="4320" w:hanging="360"/>
+      </w:pPr>
+    </w:lvl>
+    <w:lvl w:ilvl="5" w:tplc="0414001B" w:tentative="1">
+      <w:start w:val="1"/>
+      <w:numFmt w:val="lowerRoman"/>
+      <w:lvlText w:val="%6."/>
+      <w:lvlJc w:val="right"/>
+      <w:pPr>
+        <w:ind w:left="5040" w:hanging="180"/>
+      </w:pPr>
+    </w:lvl>
+    <w:lvl w:ilvl="6" w:tplc="0414000F" w:tentative="1">
+      <w:start w:val="1"/>
+      <w:numFmt w:val="decimal"/>
+      <w:lvlText w:val="%7."/>
+      <w:lvlJc w:val="left"/>
+      <w:pPr>
+        <w:ind w:left="5760" w:hanging="360"/>
+      </w:pPr>
+    </w:lvl>
+    <w:lvl w:ilvl="7" w:tplc="04140019" w:tentative="1">
+      <w:start w:val="1"/>
+      <w:numFmt w:val="lowerLetter"/>
+      <w:lvlText w:val="%8."/>
+      <w:lvlJc w:val="left"/>
+      <w:pPr>
+        <w:ind w:left="6480" w:hanging="360"/>
+      </w:pPr>
+    </w:lvl>
+    <w:lvl w:ilvl="8" w:tplc="0414001B" w:tentative="1">
+      <w:start w:val="1"/>
+      <w:numFmt w:val="lowerRoman"/>
+      <w:lvlText w:val="%9."/>
+      <w:lvlJc w:val="right"/>
+      <w:pPr>
+        <w:ind w:left="7200" w:hanging="180"/>
+      </w:pPr>
+    </w:lvl>
+  </w:abstractNum>
+  <w:abstractNum w:abstractNumId="2" w15:restartNumberingAfterBreak="0">
     <w:nsid w:val="1D1F5F26"/>
     <w:multiLevelType w:val="hybridMultilevel"/>
     <w:tmpl w:val="68BAFD5E"/>
@@ -2262,7 +5683,185 @@
       </w:rPr>
     </w:lvl>
   </w:abstractNum>
-  <w:abstractNum w:abstractNumId="1" w15:restartNumberingAfterBreak="0">
+  <w:abstractNum w:abstractNumId="3" w15:restartNumberingAfterBreak="0">
+    <w:nsid w:val="1E3479E0"/>
+    <w:multiLevelType w:val="hybridMultilevel"/>
+    <w:tmpl w:val="BB1461FC"/>
+    <w:lvl w:ilvl="0" w:tplc="C15A3EEE">
+      <w:start w:val="1"/>
+      <w:numFmt w:val="decimal"/>
+      <w:lvlText w:val="%1."/>
+      <w:lvlJc w:val="left"/>
+      <w:pPr>
+        <w:ind w:left="1440" w:hanging="360"/>
+      </w:pPr>
+      <w:rPr>
+        <w:rFonts w:hint="default"/>
+      </w:rPr>
+    </w:lvl>
+    <w:lvl w:ilvl="1" w:tplc="04140019" w:tentative="1">
+      <w:start w:val="1"/>
+      <w:numFmt w:val="lowerLetter"/>
+      <w:lvlText w:val="%2."/>
+      <w:lvlJc w:val="left"/>
+      <w:pPr>
+        <w:ind w:left="2160" w:hanging="360"/>
+      </w:pPr>
+    </w:lvl>
+    <w:lvl w:ilvl="2" w:tplc="0414001B" w:tentative="1">
+      <w:start w:val="1"/>
+      <w:numFmt w:val="lowerRoman"/>
+      <w:lvlText w:val="%3."/>
+      <w:lvlJc w:val="right"/>
+      <w:pPr>
+        <w:ind w:left="2880" w:hanging="180"/>
+      </w:pPr>
+    </w:lvl>
+    <w:lvl w:ilvl="3" w:tplc="0414000F" w:tentative="1">
+      <w:start w:val="1"/>
+      <w:numFmt w:val="decimal"/>
+      <w:lvlText w:val="%4."/>
+      <w:lvlJc w:val="left"/>
+      <w:pPr>
+        <w:ind w:left="3600" w:hanging="360"/>
+      </w:pPr>
+    </w:lvl>
+    <w:lvl w:ilvl="4" w:tplc="04140019" w:tentative="1">
+      <w:start w:val="1"/>
+      <w:numFmt w:val="lowerLetter"/>
+      <w:lvlText w:val="%5."/>
+      <w:lvlJc w:val="left"/>
+      <w:pPr>
+        <w:ind w:left="4320" w:hanging="360"/>
+      </w:pPr>
+    </w:lvl>
+    <w:lvl w:ilvl="5" w:tplc="0414001B" w:tentative="1">
+      <w:start w:val="1"/>
+      <w:numFmt w:val="lowerRoman"/>
+      <w:lvlText w:val="%6."/>
+      <w:lvlJc w:val="right"/>
+      <w:pPr>
+        <w:ind w:left="5040" w:hanging="180"/>
+      </w:pPr>
+    </w:lvl>
+    <w:lvl w:ilvl="6" w:tplc="0414000F" w:tentative="1">
+      <w:start w:val="1"/>
+      <w:numFmt w:val="decimal"/>
+      <w:lvlText w:val="%7."/>
+      <w:lvlJc w:val="left"/>
+      <w:pPr>
+        <w:ind w:left="5760" w:hanging="360"/>
+      </w:pPr>
+    </w:lvl>
+    <w:lvl w:ilvl="7" w:tplc="04140019" w:tentative="1">
+      <w:start w:val="1"/>
+      <w:numFmt w:val="lowerLetter"/>
+      <w:lvlText w:val="%8."/>
+      <w:lvlJc w:val="left"/>
+      <w:pPr>
+        <w:ind w:left="6480" w:hanging="360"/>
+      </w:pPr>
+    </w:lvl>
+    <w:lvl w:ilvl="8" w:tplc="0414001B" w:tentative="1">
+      <w:start w:val="1"/>
+      <w:numFmt w:val="lowerRoman"/>
+      <w:lvlText w:val="%9."/>
+      <w:lvlJc w:val="right"/>
+      <w:pPr>
+        <w:ind w:left="7200" w:hanging="180"/>
+      </w:pPr>
+    </w:lvl>
+  </w:abstractNum>
+  <w:abstractNum w:abstractNumId="4" w15:restartNumberingAfterBreak="0">
+    <w:nsid w:val="27CF642F"/>
+    <w:multiLevelType w:val="hybridMultilevel"/>
+    <w:tmpl w:val="956E0E4A"/>
+    <w:lvl w:ilvl="0" w:tplc="5D001EE4">
+      <w:start w:val="1"/>
+      <w:numFmt w:val="decimal"/>
+      <w:lvlText w:val="%1."/>
+      <w:lvlJc w:val="left"/>
+      <w:pPr>
+        <w:ind w:left="1080" w:hanging="360"/>
+      </w:pPr>
+      <w:rPr>
+        <w:rFonts w:hint="default"/>
+      </w:rPr>
+    </w:lvl>
+    <w:lvl w:ilvl="1" w:tplc="04140019" w:tentative="1">
+      <w:start w:val="1"/>
+      <w:numFmt w:val="lowerLetter"/>
+      <w:lvlText w:val="%2."/>
+      <w:lvlJc w:val="left"/>
+      <w:pPr>
+        <w:ind w:left="1800" w:hanging="360"/>
+      </w:pPr>
+    </w:lvl>
+    <w:lvl w:ilvl="2" w:tplc="0414001B" w:tentative="1">
+      <w:start w:val="1"/>
+      <w:numFmt w:val="lowerRoman"/>
+      <w:lvlText w:val="%3."/>
+      <w:lvlJc w:val="right"/>
+      <w:pPr>
+        <w:ind w:left="2520" w:hanging="180"/>
+      </w:pPr>
+    </w:lvl>
+    <w:lvl w:ilvl="3" w:tplc="0414000F" w:tentative="1">
+      <w:start w:val="1"/>
+      <w:numFmt w:val="decimal"/>
+      <w:lvlText w:val="%4."/>
+      <w:lvlJc w:val="left"/>
+      <w:pPr>
+        <w:ind w:left="3240" w:hanging="360"/>
+      </w:pPr>
+    </w:lvl>
+    <w:lvl w:ilvl="4" w:tplc="04140019" w:tentative="1">
+      <w:start w:val="1"/>
+      <w:numFmt w:val="lowerLetter"/>
+      <w:lvlText w:val="%5."/>
+      <w:lvlJc w:val="left"/>
+      <w:pPr>
+        <w:ind w:left="3960" w:hanging="360"/>
+      </w:pPr>
+    </w:lvl>
+    <w:lvl w:ilvl="5" w:tplc="0414001B" w:tentative="1">
+      <w:start w:val="1"/>
+      <w:numFmt w:val="lowerRoman"/>
+      <w:lvlText w:val="%6."/>
+      <w:lvlJc w:val="right"/>
+      <w:pPr>
+        <w:ind w:left="4680" w:hanging="180"/>
+      </w:pPr>
+    </w:lvl>
+    <w:lvl w:ilvl="6" w:tplc="0414000F" w:tentative="1">
+      <w:start w:val="1"/>
+      <w:numFmt w:val="decimal"/>
+      <w:lvlText w:val="%7."/>
+      <w:lvlJc w:val="left"/>
+      <w:pPr>
+        <w:ind w:left="5400" w:hanging="360"/>
+      </w:pPr>
+    </w:lvl>
+    <w:lvl w:ilvl="7" w:tplc="04140019" w:tentative="1">
+      <w:start w:val="1"/>
+      <w:numFmt w:val="lowerLetter"/>
+      <w:lvlText w:val="%8."/>
+      <w:lvlJc w:val="left"/>
+      <w:pPr>
+        <w:ind w:left="6120" w:hanging="360"/>
+      </w:pPr>
+    </w:lvl>
+    <w:lvl w:ilvl="8" w:tplc="0414001B" w:tentative="1">
+      <w:start w:val="1"/>
+      <w:numFmt w:val="lowerRoman"/>
+      <w:lvlText w:val="%9."/>
+      <w:lvlJc w:val="right"/>
+      <w:pPr>
+        <w:ind w:left="6840" w:hanging="180"/>
+      </w:pPr>
+    </w:lvl>
+  </w:abstractNum>
+  <w:abstractNum w:abstractNumId="5" w15:restartNumberingAfterBreak="0">
     <w:nsid w:val="29821282"/>
     <w:multiLevelType w:val="hybridMultilevel"/>
     <w:tmpl w:val="F35257EA"/>
@@ -2374,7 +5973,96 @@
       </w:rPr>
     </w:lvl>
   </w:abstractNum>
-  <w:abstractNum w:abstractNumId="2" w15:restartNumberingAfterBreak="0">
+  <w:abstractNum w:abstractNumId="6" w15:restartNumberingAfterBreak="0">
+    <w:nsid w:val="46766406"/>
+    <w:multiLevelType w:val="hybridMultilevel"/>
+    <w:tmpl w:val="1AF6D786"/>
+    <w:lvl w:ilvl="0" w:tplc="A71C60E8">
+      <w:start w:val="1"/>
+      <w:numFmt w:val="decimal"/>
+      <w:lvlText w:val="%1."/>
+      <w:lvlJc w:val="left"/>
+      <w:pPr>
+        <w:ind w:left="1440" w:hanging="360"/>
+      </w:pPr>
+      <w:rPr>
+        <w:rFonts w:hint="default"/>
+      </w:rPr>
+    </w:lvl>
+    <w:lvl w:ilvl="1" w:tplc="04140019" w:tentative="1">
+      <w:start w:val="1"/>
+      <w:numFmt w:val="lowerLetter"/>
+      <w:lvlText w:val="%2."/>
+      <w:lvlJc w:val="left"/>
+      <w:pPr>
+        <w:ind w:left="2160" w:hanging="360"/>
+      </w:pPr>
+    </w:lvl>
+    <w:lvl w:ilvl="2" w:tplc="0414001B" w:tentative="1">
+      <w:start w:val="1"/>
+      <w:numFmt w:val="lowerRoman"/>
+      <w:lvlText w:val="%3."/>
+      <w:lvlJc w:val="right"/>
+      <w:pPr>
+        <w:ind w:left="2880" w:hanging="180"/>
+      </w:pPr>
+    </w:lvl>
+    <w:lvl w:ilvl="3" w:tplc="0414000F" w:tentative="1">
+      <w:start w:val="1"/>
+      <w:numFmt w:val="decimal"/>
+      <w:lvlText w:val="%4."/>
+      <w:lvlJc w:val="left"/>
+      <w:pPr>
+        <w:ind w:left="3600" w:hanging="360"/>
+      </w:pPr>
+    </w:lvl>
+    <w:lvl w:ilvl="4" w:tplc="04140019" w:tentative="1">
+      <w:start w:val="1"/>
+      <w:numFmt w:val="lowerLetter"/>
+      <w:lvlText w:val="%5."/>
+      <w:lvlJc w:val="left"/>
+      <w:pPr>
+        <w:ind w:left="4320" w:hanging="360"/>
+      </w:pPr>
+    </w:lvl>
+    <w:lvl w:ilvl="5" w:tplc="0414001B" w:tentative="1">
+      <w:start w:val="1"/>
+      <w:numFmt w:val="lowerRoman"/>
+      <w:lvlText w:val="%6."/>
+      <w:lvlJc w:val="right"/>
+      <w:pPr>
+        <w:ind w:left="5040" w:hanging="180"/>
+      </w:pPr>
+    </w:lvl>
+    <w:lvl w:ilvl="6" w:tplc="0414000F" w:tentative="1">
+      <w:start w:val="1"/>
+      <w:numFmt w:val="decimal"/>
+      <w:lvlText w:val="%7."/>
+      <w:lvlJc w:val="left"/>
+      <w:pPr>
+        <w:ind w:left="5760" w:hanging="360"/>
+      </w:pPr>
+    </w:lvl>
+    <w:lvl w:ilvl="7" w:tplc="04140019" w:tentative="1">
+      <w:start w:val="1"/>
+      <w:numFmt w:val="lowerLetter"/>
+      <w:lvlText w:val="%8."/>
+      <w:lvlJc w:val="left"/>
+      <w:pPr>
+        <w:ind w:left="6480" w:hanging="360"/>
+      </w:pPr>
+    </w:lvl>
+    <w:lvl w:ilvl="8" w:tplc="0414001B" w:tentative="1">
+      <w:start w:val="1"/>
+      <w:numFmt w:val="lowerRoman"/>
+      <w:lvlText w:val="%9."/>
+      <w:lvlJc w:val="right"/>
+      <w:pPr>
+        <w:ind w:left="7200" w:hanging="180"/>
+      </w:pPr>
+    </w:lvl>
+  </w:abstractNum>
+  <w:abstractNum w:abstractNumId="7" w15:restartNumberingAfterBreak="0">
     <w:nsid w:val="6ACC6D33"/>
     <w:multiLevelType w:val="hybridMultilevel"/>
     <w:tmpl w:val="4E00B8C0"/>
@@ -2486,14 +6174,213 @@
       </w:rPr>
     </w:lvl>
   </w:abstractNum>
+  <w:abstractNum w:abstractNumId="8" w15:restartNumberingAfterBreak="0">
+    <w:nsid w:val="75A75FC5"/>
+    <w:multiLevelType w:val="hybridMultilevel"/>
+    <w:tmpl w:val="B8FC2F86"/>
+    <w:lvl w:ilvl="0" w:tplc="8B1A0FA6">
+      <w:start w:val="1"/>
+      <w:numFmt w:val="decimal"/>
+      <w:lvlText w:val="%1."/>
+      <w:lvlJc w:val="left"/>
+      <w:pPr>
+        <w:ind w:left="1440" w:hanging="360"/>
+      </w:pPr>
+      <w:rPr>
+        <w:rFonts w:hint="default"/>
+      </w:rPr>
+    </w:lvl>
+    <w:lvl w:ilvl="1" w:tplc="04140019" w:tentative="1">
+      <w:start w:val="1"/>
+      <w:numFmt w:val="lowerLetter"/>
+      <w:lvlText w:val="%2."/>
+      <w:lvlJc w:val="left"/>
+      <w:pPr>
+        <w:ind w:left="2160" w:hanging="360"/>
+      </w:pPr>
+    </w:lvl>
+    <w:lvl w:ilvl="2" w:tplc="0414001B" w:tentative="1">
+      <w:start w:val="1"/>
+      <w:numFmt w:val="lowerRoman"/>
+      <w:lvlText w:val="%3."/>
+      <w:lvlJc w:val="right"/>
+      <w:pPr>
+        <w:ind w:left="2880" w:hanging="180"/>
+      </w:pPr>
+    </w:lvl>
+    <w:lvl w:ilvl="3" w:tplc="0414000F" w:tentative="1">
+      <w:start w:val="1"/>
+      <w:numFmt w:val="decimal"/>
+      <w:lvlText w:val="%4."/>
+      <w:lvlJc w:val="left"/>
+      <w:pPr>
+        <w:ind w:left="3600" w:hanging="360"/>
+      </w:pPr>
+    </w:lvl>
+    <w:lvl w:ilvl="4" w:tplc="04140019" w:tentative="1">
+      <w:start w:val="1"/>
+      <w:numFmt w:val="lowerLetter"/>
+      <w:lvlText w:val="%5."/>
+      <w:lvlJc w:val="left"/>
+      <w:pPr>
+        <w:ind w:left="4320" w:hanging="360"/>
+      </w:pPr>
+    </w:lvl>
+    <w:lvl w:ilvl="5" w:tplc="0414001B" w:tentative="1">
+      <w:start w:val="1"/>
+      <w:numFmt w:val="lowerRoman"/>
+      <w:lvlText w:val="%6."/>
+      <w:lvlJc w:val="right"/>
+      <w:pPr>
+        <w:ind w:left="5040" w:hanging="180"/>
+      </w:pPr>
+    </w:lvl>
+    <w:lvl w:ilvl="6" w:tplc="0414000F" w:tentative="1">
+      <w:start w:val="1"/>
+      <w:numFmt w:val="decimal"/>
+      <w:lvlText w:val="%7."/>
+      <w:lvlJc w:val="left"/>
+      <w:pPr>
+        <w:ind w:left="5760" w:hanging="360"/>
+      </w:pPr>
+    </w:lvl>
+    <w:lvl w:ilvl="7" w:tplc="04140019" w:tentative="1">
+      <w:start w:val="1"/>
+      <w:numFmt w:val="lowerLetter"/>
+      <w:lvlText w:val="%8."/>
+      <w:lvlJc w:val="left"/>
+      <w:pPr>
+        <w:ind w:left="6480" w:hanging="360"/>
+      </w:pPr>
+    </w:lvl>
+    <w:lvl w:ilvl="8" w:tplc="0414001B" w:tentative="1">
+      <w:start w:val="1"/>
+      <w:numFmt w:val="lowerRoman"/>
+      <w:lvlText w:val="%9."/>
+      <w:lvlJc w:val="right"/>
+      <w:pPr>
+        <w:ind w:left="7200" w:hanging="180"/>
+      </w:pPr>
+    </w:lvl>
+  </w:abstractNum>
+  <w:abstractNum w:abstractNumId="9" w15:restartNumberingAfterBreak="0">
+    <w:nsid w:val="77E861C2"/>
+    <w:multiLevelType w:val="hybridMultilevel"/>
+    <w:tmpl w:val="C49AE7B6"/>
+    <w:lvl w:ilvl="0" w:tplc="9FD06F86">
+      <w:start w:val="1"/>
+      <w:numFmt w:val="decimal"/>
+      <w:lvlText w:val="%1."/>
+      <w:lvlJc w:val="left"/>
+      <w:pPr>
+        <w:ind w:left="1440" w:hanging="360"/>
+      </w:pPr>
+      <w:rPr>
+        <w:rFonts w:hint="default"/>
+      </w:rPr>
+    </w:lvl>
+    <w:lvl w:ilvl="1" w:tplc="04140019" w:tentative="1">
+      <w:start w:val="1"/>
+      <w:numFmt w:val="lowerLetter"/>
+      <w:lvlText w:val="%2."/>
+      <w:lvlJc w:val="left"/>
+      <w:pPr>
+        <w:ind w:left="2160" w:hanging="360"/>
+      </w:pPr>
+    </w:lvl>
+    <w:lvl w:ilvl="2" w:tplc="0414001B" w:tentative="1">
+      <w:start w:val="1"/>
+      <w:numFmt w:val="lowerRoman"/>
+      <w:lvlText w:val="%3."/>
+      <w:lvlJc w:val="right"/>
+      <w:pPr>
+        <w:ind w:left="2880" w:hanging="180"/>
+      </w:pPr>
+    </w:lvl>
+    <w:lvl w:ilvl="3" w:tplc="0414000F" w:tentative="1">
+      <w:start w:val="1"/>
+      <w:numFmt w:val="decimal"/>
+      <w:lvlText w:val="%4."/>
+      <w:lvlJc w:val="left"/>
+      <w:pPr>
+        <w:ind w:left="3600" w:hanging="360"/>
+      </w:pPr>
+    </w:lvl>
+    <w:lvl w:ilvl="4" w:tplc="04140019" w:tentative="1">
+      <w:start w:val="1"/>
+      <w:numFmt w:val="lowerLetter"/>
+      <w:lvlText w:val="%5."/>
+      <w:lvlJc w:val="left"/>
+      <w:pPr>
+        <w:ind w:left="4320" w:hanging="360"/>
+      </w:pPr>
+    </w:lvl>
+    <w:lvl w:ilvl="5" w:tplc="0414001B" w:tentative="1">
+      <w:start w:val="1"/>
+      <w:numFmt w:val="lowerRoman"/>
+      <w:lvlText w:val="%6."/>
+      <w:lvlJc w:val="right"/>
+      <w:pPr>
+        <w:ind w:left="5040" w:hanging="180"/>
+      </w:pPr>
+    </w:lvl>
+    <w:lvl w:ilvl="6" w:tplc="0414000F" w:tentative="1">
+      <w:start w:val="1"/>
+      <w:numFmt w:val="decimal"/>
+      <w:lvlText w:val="%7."/>
+      <w:lvlJc w:val="left"/>
+      <w:pPr>
+        <w:ind w:left="5760" w:hanging="360"/>
+      </w:pPr>
+    </w:lvl>
+    <w:lvl w:ilvl="7" w:tplc="04140019" w:tentative="1">
+      <w:start w:val="1"/>
+      <w:numFmt w:val="lowerLetter"/>
+      <w:lvlText w:val="%8."/>
+      <w:lvlJc w:val="left"/>
+      <w:pPr>
+        <w:ind w:left="6480" w:hanging="360"/>
+      </w:pPr>
+    </w:lvl>
+    <w:lvl w:ilvl="8" w:tplc="0414001B" w:tentative="1">
+      <w:start w:val="1"/>
+      <w:numFmt w:val="lowerRoman"/>
+      <w:lvlText w:val="%9."/>
+      <w:lvlJc w:val="right"/>
+      <w:pPr>
+        <w:ind w:left="7200" w:hanging="180"/>
+      </w:pPr>
+    </w:lvl>
+  </w:abstractNum>
   <w:num w:numId="1" w16cid:durableId="1265191652">
+    <w:abstractNumId w:val="7"/>
+  </w:num>
+  <w:num w:numId="2" w16cid:durableId="1912303004">
     <w:abstractNumId w:val="2"/>
   </w:num>
-  <w:num w:numId="2" w16cid:durableId="1912303004">
+  <w:num w:numId="3" w16cid:durableId="602230005">
+    <w:abstractNumId w:val="5"/>
+  </w:num>
+  <w:num w:numId="4" w16cid:durableId="995035158">
+    <w:abstractNumId w:val="6"/>
+  </w:num>
+  <w:num w:numId="5" w16cid:durableId="2045448054">
+    <w:abstractNumId w:val="3"/>
+  </w:num>
+  <w:num w:numId="6" w16cid:durableId="662589346">
+    <w:abstractNumId w:val="1"/>
+  </w:num>
+  <w:num w:numId="7" w16cid:durableId="1309213538">
     <w:abstractNumId w:val="0"/>
   </w:num>
-  <w:num w:numId="3" w16cid:durableId="602230005">
-    <w:abstractNumId w:val="1"/>
+  <w:num w:numId="8" w16cid:durableId="519467253">
+    <w:abstractNumId w:val="4"/>
+  </w:num>
+  <w:num w:numId="9" w16cid:durableId="1124542411">
+    <w:abstractNumId w:val="8"/>
+  </w:num>
+  <w:num w:numId="10" w16cid:durableId="155533538">
+    <w:abstractNumId w:val="9"/>
   </w:num>
 </w:numbering>
 </file>
@@ -2903,7 +6790,6 @@
   <w:style w:type="character" w:default="1" w:styleId="Standardskriftforavsnitt">
     <w:name w:val="Default Paragraph Font"/>
     <w:uiPriority w:val="1"/>
-    <w:semiHidden/>
     <w:unhideWhenUsed/>
   </w:style>
   <w:style w:type="table" w:default="1" w:styleId="Vanligtabell">

</xml_diff>